<commit_message>
pataisyta mano lentelės pagal panaudojimo atvejus
</commit_message>
<xml_diff>
--- a/Marius Krajauskas IFAi-2.docx
+++ b/Marius Krajauskas IFAi-2.docx
@@ -570,7 +570,7 @@
           <w:r>
             <w:fldChar w:fldCharType="separate"/>
           </w:r>
-          <w:hyperlink w:anchor="_Toc399782906" w:history="1">
+          <w:hyperlink w:anchor="_Toc401659578" w:history="1">
             <w:r>
               <w:rPr>
                 <w:rStyle w:val="Hyperlink"/>
@@ -601,7 +601,7 @@
                 <w:noProof/>
                 <w:webHidden/>
               </w:rPr>
-              <w:instrText xml:space="preserve"> PAGEREF _Toc399782906 \h </w:instrText>
+              <w:instrText xml:space="preserve"> PAGEREF _Toc401659578 \h </w:instrText>
             </w:r>
             <w:r>
               <w:rPr>
@@ -621,7 +621,7 @@
                 <w:noProof/>
                 <w:webHidden/>
               </w:rPr>
-              <w:t>4</w:t>
+              <w:t>5</w:t>
             </w:r>
             <w:r>
               <w:rPr>
@@ -647,7 +647,7 @@
               <w:lang w:val="en-US" w:eastAsia="en-US" w:bidi="ar-SA"/>
             </w:rPr>
           </w:pPr>
-          <w:hyperlink w:anchor="_Toc399782907" w:history="1">
+          <w:hyperlink w:anchor="_Toc401659579" w:history="1">
             <w:r>
               <w:rPr>
                 <w:rStyle w:val="Hyperlink"/>
@@ -674,7 +674,7 @@
                 <w:noProof/>
                 <w:webHidden/>
               </w:rPr>
-              <w:instrText xml:space="preserve"> PAGEREF _Toc399782907 \h </w:instrText>
+              <w:instrText xml:space="preserve"> PAGEREF _Toc401659579 \h </w:instrText>
             </w:r>
             <w:r>
               <w:rPr>
@@ -694,7 +694,7 @@
                 <w:noProof/>
                 <w:webHidden/>
               </w:rPr>
-              <w:t>4</w:t>
+              <w:t>5</w:t>
             </w:r>
             <w:r>
               <w:rPr>
@@ -720,7 +720,7 @@
               <w:lang w:val="en-US" w:eastAsia="en-US" w:bidi="ar-SA"/>
             </w:rPr>
           </w:pPr>
-          <w:hyperlink w:anchor="_Toc399782908" w:history="1">
+          <w:hyperlink w:anchor="_Toc401659580" w:history="1">
             <w:r>
               <w:rPr>
                 <w:rStyle w:val="Hyperlink"/>
@@ -747,7 +747,7 @@
                 <w:noProof/>
                 <w:webHidden/>
               </w:rPr>
-              <w:instrText xml:space="preserve"> PAGEREF _Toc399782908 \h </w:instrText>
+              <w:instrText xml:space="preserve"> PAGEREF _Toc401659580 \h </w:instrText>
             </w:r>
             <w:r>
               <w:rPr>
@@ -767,7 +767,7 @@
                 <w:noProof/>
                 <w:webHidden/>
               </w:rPr>
-              <w:t>4</w:t>
+              <w:t>5</w:t>
             </w:r>
             <w:r>
               <w:rPr>
@@ -793,7 +793,7 @@
               <w:lang w:val="en-US" w:eastAsia="en-US" w:bidi="ar-SA"/>
             </w:rPr>
           </w:pPr>
-          <w:hyperlink w:anchor="_Toc399782909" w:history="1">
+          <w:hyperlink w:anchor="_Toc401659581" w:history="1">
             <w:r>
               <w:rPr>
                 <w:rStyle w:val="Hyperlink"/>
@@ -820,7 +820,7 @@
                 <w:noProof/>
                 <w:webHidden/>
               </w:rPr>
-              <w:instrText xml:space="preserve"> PAGEREF _Toc399782909 \h </w:instrText>
+              <w:instrText xml:space="preserve"> PAGEREF _Toc401659581 \h </w:instrText>
             </w:r>
             <w:r>
               <w:rPr>
@@ -840,7 +840,7 @@
                 <w:noProof/>
                 <w:webHidden/>
               </w:rPr>
-              <w:t>4</w:t>
+              <w:t>5</w:t>
             </w:r>
             <w:r>
               <w:rPr>
@@ -863,7 +863,7 @@
               <w:lang w:val="en-US" w:eastAsia="en-US" w:bidi="ar-SA"/>
             </w:rPr>
           </w:pPr>
-          <w:hyperlink w:anchor="_Toc399782910" w:history="1">
+          <w:hyperlink w:anchor="_Toc401659582" w:history="1">
             <w:r>
               <w:rPr>
                 <w:rStyle w:val="Hyperlink"/>
@@ -894,7 +894,7 @@
                 <w:noProof/>
                 <w:webHidden/>
               </w:rPr>
-              <w:instrText xml:space="preserve"> PAGEREF _Toc399782910 \h </w:instrText>
+              <w:instrText xml:space="preserve"> PAGEREF _Toc401659582 \h </w:instrText>
             </w:r>
             <w:r>
               <w:rPr>
@@ -914,7 +914,1661 @@
                 <w:noProof/>
                 <w:webHidden/>
               </w:rPr>
-              <w:t>5</w:t>
+              <w:t>6</w:t>
+            </w:r>
+            <w:r>
+              <w:rPr>
+                <w:noProof/>
+                <w:webHidden/>
+              </w:rPr>
+              <w:fldChar w:fldCharType="end"/>
+            </w:r>
+          </w:hyperlink>
+        </w:p>
+        <w:p>
+          <w:pPr>
+            <w:pStyle w:val="TOC1"/>
+            <w:rPr>
+              <w:rFonts w:asciiTheme="minorHAnsi" w:eastAsiaTheme="minorEastAsia" w:hAnsiTheme="minorHAnsi" w:cstheme="minorBidi"/>
+              <w:noProof/>
+              <w:kern w:val="0"/>
+              <w:sz w:val="22"/>
+              <w:szCs w:val="22"/>
+              <w:lang w:val="en-US" w:eastAsia="en-US" w:bidi="ar-SA"/>
+            </w:rPr>
+          </w:pPr>
+          <w:hyperlink w:anchor="_Toc401659583" w:history="1">
+            <w:r>
+              <w:rPr>
+                <w:rStyle w:val="Hyperlink"/>
+                <w:noProof/>
+              </w:rPr>
+              <w:t>3. Laboratorinis darbas. Funkcinių reikalavimų analizė</w:t>
+            </w:r>
+            <w:r>
+              <w:rPr>
+                <w:noProof/>
+                <w:webHidden/>
+              </w:rPr>
+              <w:tab/>
+            </w:r>
+            <w:r>
+              <w:rPr>
+                <w:noProof/>
+                <w:webHidden/>
+              </w:rPr>
+              <w:fldChar w:fldCharType="begin"/>
+            </w:r>
+            <w:r>
+              <w:rPr>
+                <w:noProof/>
+                <w:webHidden/>
+              </w:rPr>
+              <w:instrText xml:space="preserve"> PAGEREF _Toc401659583 \h </w:instrText>
+            </w:r>
+            <w:r>
+              <w:rPr>
+                <w:noProof/>
+                <w:webHidden/>
+              </w:rPr>
+            </w:r>
+            <w:r>
+              <w:rPr>
+                <w:noProof/>
+                <w:webHidden/>
+              </w:rPr>
+              <w:fldChar w:fldCharType="separate"/>
+            </w:r>
+            <w:r>
+              <w:rPr>
+                <w:noProof/>
+                <w:webHidden/>
+              </w:rPr>
+              <w:t>8</w:t>
+            </w:r>
+            <w:r>
+              <w:rPr>
+                <w:noProof/>
+                <w:webHidden/>
+              </w:rPr>
+              <w:fldChar w:fldCharType="end"/>
+            </w:r>
+          </w:hyperlink>
+        </w:p>
+        <w:p>
+          <w:pPr>
+            <w:pStyle w:val="TOC2"/>
+            <w:tabs>
+              <w:tab w:val="right" w:leader="dot" w:pos="9628"/>
+            </w:tabs>
+            <w:rPr>
+              <w:rFonts w:asciiTheme="minorHAnsi" w:eastAsiaTheme="minorEastAsia" w:hAnsiTheme="minorHAnsi" w:cstheme="minorBidi"/>
+              <w:noProof/>
+              <w:kern w:val="0"/>
+              <w:sz w:val="22"/>
+              <w:szCs w:val="22"/>
+              <w:lang w:val="en-US" w:eastAsia="en-US" w:bidi="ar-SA"/>
+            </w:rPr>
+          </w:pPr>
+          <w:hyperlink w:anchor="_Toc401659584" w:history="1">
+            <w:r>
+              <w:rPr>
+                <w:rStyle w:val="Hyperlink"/>
+                <w:noProof/>
+              </w:rPr>
+              <w:t>Panaudojimo atvejų specifikacijos</w:t>
+            </w:r>
+            <w:r>
+              <w:rPr>
+                <w:noProof/>
+                <w:webHidden/>
+              </w:rPr>
+              <w:tab/>
+            </w:r>
+            <w:r>
+              <w:rPr>
+                <w:noProof/>
+                <w:webHidden/>
+              </w:rPr>
+              <w:fldChar w:fldCharType="begin"/>
+            </w:r>
+            <w:r>
+              <w:rPr>
+                <w:noProof/>
+                <w:webHidden/>
+              </w:rPr>
+              <w:instrText xml:space="preserve"> PAGEREF _Toc401659584 \h </w:instrText>
+            </w:r>
+            <w:r>
+              <w:rPr>
+                <w:noProof/>
+                <w:webHidden/>
+              </w:rPr>
+            </w:r>
+            <w:r>
+              <w:rPr>
+                <w:noProof/>
+                <w:webHidden/>
+              </w:rPr>
+              <w:fldChar w:fldCharType="separate"/>
+            </w:r>
+            <w:r>
+              <w:rPr>
+                <w:noProof/>
+                <w:webHidden/>
+              </w:rPr>
+              <w:t>8</w:t>
+            </w:r>
+            <w:r>
+              <w:rPr>
+                <w:noProof/>
+                <w:webHidden/>
+              </w:rPr>
+              <w:fldChar w:fldCharType="end"/>
+            </w:r>
+          </w:hyperlink>
+        </w:p>
+        <w:p>
+          <w:pPr>
+            <w:pStyle w:val="TOC2"/>
+            <w:tabs>
+              <w:tab w:val="right" w:leader="dot" w:pos="9628"/>
+            </w:tabs>
+            <w:rPr>
+              <w:rFonts w:asciiTheme="minorHAnsi" w:eastAsiaTheme="minorEastAsia" w:hAnsiTheme="minorHAnsi" w:cstheme="minorBidi"/>
+              <w:noProof/>
+              <w:kern w:val="0"/>
+              <w:sz w:val="22"/>
+              <w:szCs w:val="22"/>
+              <w:lang w:val="en-US" w:eastAsia="en-US" w:bidi="ar-SA"/>
+            </w:rPr>
+          </w:pPr>
+          <w:hyperlink w:anchor="_Toc401659585" w:history="1">
+            <w:r>
+              <w:rPr>
+                <w:rStyle w:val="Hyperlink"/>
+                <w:noProof/>
+              </w:rPr>
+              <w:t>Vartotojo sąsajos modelis</w:t>
+            </w:r>
+            <w:r>
+              <w:rPr>
+                <w:noProof/>
+                <w:webHidden/>
+              </w:rPr>
+              <w:tab/>
+            </w:r>
+            <w:r>
+              <w:rPr>
+                <w:noProof/>
+                <w:webHidden/>
+              </w:rPr>
+              <w:fldChar w:fldCharType="begin"/>
+            </w:r>
+            <w:r>
+              <w:rPr>
+                <w:noProof/>
+                <w:webHidden/>
+              </w:rPr>
+              <w:instrText xml:space="preserve"> PAGEREF _Toc401659585 \h </w:instrText>
+            </w:r>
+            <w:r>
+              <w:rPr>
+                <w:noProof/>
+                <w:webHidden/>
+              </w:rPr>
+            </w:r>
+            <w:r>
+              <w:rPr>
+                <w:noProof/>
+                <w:webHidden/>
+              </w:rPr>
+              <w:fldChar w:fldCharType="separate"/>
+            </w:r>
+            <w:r>
+              <w:rPr>
+                <w:noProof/>
+                <w:webHidden/>
+              </w:rPr>
+              <w:t>16</w:t>
+            </w:r>
+            <w:r>
+              <w:rPr>
+                <w:noProof/>
+                <w:webHidden/>
+              </w:rPr>
+              <w:fldChar w:fldCharType="end"/>
+            </w:r>
+          </w:hyperlink>
+        </w:p>
+        <w:p>
+          <w:pPr>
+            <w:pStyle w:val="TOC2"/>
+            <w:tabs>
+              <w:tab w:val="right" w:leader="dot" w:pos="9628"/>
+            </w:tabs>
+            <w:rPr>
+              <w:rFonts w:asciiTheme="minorHAnsi" w:eastAsiaTheme="minorEastAsia" w:hAnsiTheme="minorHAnsi" w:cstheme="minorBidi"/>
+              <w:noProof/>
+              <w:kern w:val="0"/>
+              <w:sz w:val="22"/>
+              <w:szCs w:val="22"/>
+              <w:lang w:val="en-US" w:eastAsia="en-US" w:bidi="ar-SA"/>
+            </w:rPr>
+          </w:pPr>
+          <w:hyperlink w:anchor="_Toc401659586" w:history="1">
+            <w:r>
+              <w:rPr>
+                <w:rStyle w:val="Hyperlink"/>
+                <w:noProof/>
+              </w:rPr>
+              <w:t>Esybių modelis</w:t>
+            </w:r>
+            <w:r>
+              <w:rPr>
+                <w:noProof/>
+                <w:webHidden/>
+              </w:rPr>
+              <w:tab/>
+            </w:r>
+            <w:r>
+              <w:rPr>
+                <w:noProof/>
+                <w:webHidden/>
+              </w:rPr>
+              <w:fldChar w:fldCharType="begin"/>
+            </w:r>
+            <w:r>
+              <w:rPr>
+                <w:noProof/>
+                <w:webHidden/>
+              </w:rPr>
+              <w:instrText xml:space="preserve"> PAGEREF _Toc401659586 \h </w:instrText>
+            </w:r>
+            <w:r>
+              <w:rPr>
+                <w:noProof/>
+                <w:webHidden/>
+              </w:rPr>
+            </w:r>
+            <w:r>
+              <w:rPr>
+                <w:noProof/>
+                <w:webHidden/>
+              </w:rPr>
+              <w:fldChar w:fldCharType="separate"/>
+            </w:r>
+            <w:r>
+              <w:rPr>
+                <w:noProof/>
+                <w:webHidden/>
+              </w:rPr>
+              <w:t>17</w:t>
+            </w:r>
+            <w:r>
+              <w:rPr>
+                <w:noProof/>
+                <w:webHidden/>
+              </w:rPr>
+              <w:fldChar w:fldCharType="end"/>
+            </w:r>
+          </w:hyperlink>
+        </w:p>
+        <w:p>
+          <w:pPr>
+            <w:pStyle w:val="TOC2"/>
+            <w:tabs>
+              <w:tab w:val="right" w:leader="dot" w:pos="9628"/>
+            </w:tabs>
+            <w:rPr>
+              <w:rFonts w:asciiTheme="minorHAnsi" w:eastAsiaTheme="minorEastAsia" w:hAnsiTheme="minorHAnsi" w:cstheme="minorBidi"/>
+              <w:noProof/>
+              <w:kern w:val="0"/>
+              <w:sz w:val="22"/>
+              <w:szCs w:val="22"/>
+              <w:lang w:val="en-US" w:eastAsia="en-US" w:bidi="ar-SA"/>
+            </w:rPr>
+          </w:pPr>
+          <w:hyperlink w:anchor="_Toc401659587" w:history="1">
+            <w:r>
+              <w:rPr>
+                <w:rStyle w:val="Hyperlink"/>
+                <w:noProof/>
+              </w:rPr>
+              <w:t>Panaudojimo atvejų sekos</w:t>
+            </w:r>
+            <w:r>
+              <w:rPr>
+                <w:noProof/>
+                <w:webHidden/>
+              </w:rPr>
+              <w:tab/>
+            </w:r>
+            <w:r>
+              <w:rPr>
+                <w:noProof/>
+                <w:webHidden/>
+              </w:rPr>
+              <w:fldChar w:fldCharType="begin"/>
+            </w:r>
+            <w:r>
+              <w:rPr>
+                <w:noProof/>
+                <w:webHidden/>
+              </w:rPr>
+              <w:instrText xml:space="preserve"> PAGEREF _Toc401659587 \h </w:instrText>
+            </w:r>
+            <w:r>
+              <w:rPr>
+                <w:noProof/>
+                <w:webHidden/>
+              </w:rPr>
+            </w:r>
+            <w:r>
+              <w:rPr>
+                <w:noProof/>
+                <w:webHidden/>
+              </w:rPr>
+              <w:fldChar w:fldCharType="separate"/>
+            </w:r>
+            <w:r>
+              <w:rPr>
+                <w:noProof/>
+                <w:webHidden/>
+              </w:rPr>
+              <w:t>18</w:t>
+            </w:r>
+            <w:r>
+              <w:rPr>
+                <w:noProof/>
+                <w:webHidden/>
+              </w:rPr>
+              <w:fldChar w:fldCharType="end"/>
+            </w:r>
+          </w:hyperlink>
+        </w:p>
+        <w:p>
+          <w:pPr>
+            <w:pStyle w:val="TOC3"/>
+            <w:tabs>
+              <w:tab w:val="right" w:leader="dot" w:pos="9628"/>
+            </w:tabs>
+            <w:rPr>
+              <w:noProof/>
+            </w:rPr>
+          </w:pPr>
+          <w:hyperlink w:anchor="_Toc401659588" w:history="1">
+            <w:r>
+              <w:rPr>
+                <w:rStyle w:val="Hyperlink"/>
+                <w:noProof/>
+              </w:rPr>
+              <w:t>Pašalinti vartotoją</w:t>
+            </w:r>
+            <w:r>
+              <w:rPr>
+                <w:noProof/>
+                <w:webHidden/>
+              </w:rPr>
+              <w:tab/>
+            </w:r>
+            <w:r>
+              <w:rPr>
+                <w:noProof/>
+                <w:webHidden/>
+              </w:rPr>
+              <w:fldChar w:fldCharType="begin"/>
+            </w:r>
+            <w:r>
+              <w:rPr>
+                <w:noProof/>
+                <w:webHidden/>
+              </w:rPr>
+              <w:instrText xml:space="preserve"> PAGEREF _Toc401659588 \h </w:instrText>
+            </w:r>
+            <w:r>
+              <w:rPr>
+                <w:noProof/>
+                <w:webHidden/>
+              </w:rPr>
+            </w:r>
+            <w:r>
+              <w:rPr>
+                <w:noProof/>
+                <w:webHidden/>
+              </w:rPr>
+              <w:fldChar w:fldCharType="separate"/>
+            </w:r>
+            <w:r>
+              <w:rPr>
+                <w:noProof/>
+                <w:webHidden/>
+              </w:rPr>
+              <w:t>18</w:t>
+            </w:r>
+            <w:r>
+              <w:rPr>
+                <w:noProof/>
+                <w:webHidden/>
+              </w:rPr>
+              <w:fldChar w:fldCharType="end"/>
+            </w:r>
+          </w:hyperlink>
+        </w:p>
+        <w:p>
+          <w:pPr>
+            <w:pStyle w:val="TOC3"/>
+            <w:tabs>
+              <w:tab w:val="right" w:leader="dot" w:pos="9628"/>
+            </w:tabs>
+            <w:rPr>
+              <w:noProof/>
+            </w:rPr>
+          </w:pPr>
+          <w:hyperlink w:anchor="_Toc401659589" w:history="1">
+            <w:r>
+              <w:rPr>
+                <w:rStyle w:val="Hyperlink"/>
+                <w:noProof/>
+              </w:rPr>
+              <w:t>Pakeisti užsakymo būseną</w:t>
+            </w:r>
+            <w:r>
+              <w:rPr>
+                <w:noProof/>
+                <w:webHidden/>
+              </w:rPr>
+              <w:tab/>
+            </w:r>
+            <w:r>
+              <w:rPr>
+                <w:noProof/>
+                <w:webHidden/>
+              </w:rPr>
+              <w:fldChar w:fldCharType="begin"/>
+            </w:r>
+            <w:r>
+              <w:rPr>
+                <w:noProof/>
+                <w:webHidden/>
+              </w:rPr>
+              <w:instrText xml:space="preserve"> PAGEREF _Toc401659589 \h </w:instrText>
+            </w:r>
+            <w:r>
+              <w:rPr>
+                <w:noProof/>
+                <w:webHidden/>
+              </w:rPr>
+            </w:r>
+            <w:r>
+              <w:rPr>
+                <w:noProof/>
+                <w:webHidden/>
+              </w:rPr>
+              <w:fldChar w:fldCharType="separate"/>
+            </w:r>
+            <w:r>
+              <w:rPr>
+                <w:noProof/>
+                <w:webHidden/>
+              </w:rPr>
+              <w:t>18</w:t>
+            </w:r>
+            <w:r>
+              <w:rPr>
+                <w:noProof/>
+                <w:webHidden/>
+              </w:rPr>
+              <w:fldChar w:fldCharType="end"/>
+            </w:r>
+          </w:hyperlink>
+        </w:p>
+        <w:p>
+          <w:pPr>
+            <w:pStyle w:val="TOC3"/>
+            <w:tabs>
+              <w:tab w:val="right" w:leader="dot" w:pos="9628"/>
+            </w:tabs>
+            <w:rPr>
+              <w:noProof/>
+            </w:rPr>
+          </w:pPr>
+          <w:hyperlink w:anchor="_Toc401659590" w:history="1">
+            <w:r>
+              <w:rPr>
+                <w:rStyle w:val="Hyperlink"/>
+                <w:noProof/>
+              </w:rPr>
+              <w:t>Pašalinti neapmokėtą užsakymą</w:t>
+            </w:r>
+            <w:r>
+              <w:rPr>
+                <w:noProof/>
+                <w:webHidden/>
+              </w:rPr>
+              <w:tab/>
+            </w:r>
+            <w:r>
+              <w:rPr>
+                <w:noProof/>
+                <w:webHidden/>
+              </w:rPr>
+              <w:fldChar w:fldCharType="begin"/>
+            </w:r>
+            <w:r>
+              <w:rPr>
+                <w:noProof/>
+                <w:webHidden/>
+              </w:rPr>
+              <w:instrText xml:space="preserve"> PAGEREF _Toc401659590 \h </w:instrText>
+            </w:r>
+            <w:r>
+              <w:rPr>
+                <w:noProof/>
+                <w:webHidden/>
+              </w:rPr>
+            </w:r>
+            <w:r>
+              <w:rPr>
+                <w:noProof/>
+                <w:webHidden/>
+              </w:rPr>
+              <w:fldChar w:fldCharType="separate"/>
+            </w:r>
+            <w:r>
+              <w:rPr>
+                <w:noProof/>
+                <w:webHidden/>
+              </w:rPr>
+              <w:t>18</w:t>
+            </w:r>
+            <w:r>
+              <w:rPr>
+                <w:noProof/>
+                <w:webHidden/>
+              </w:rPr>
+              <w:fldChar w:fldCharType="end"/>
+            </w:r>
+          </w:hyperlink>
+        </w:p>
+        <w:p>
+          <w:pPr>
+            <w:pStyle w:val="TOC3"/>
+            <w:tabs>
+              <w:tab w:val="right" w:leader="dot" w:pos="9628"/>
+            </w:tabs>
+            <w:rPr>
+              <w:noProof/>
+            </w:rPr>
+          </w:pPr>
+          <w:hyperlink w:anchor="_Toc401659591" w:history="1">
+            <w:r>
+              <w:rPr>
+                <w:rStyle w:val="Hyperlink"/>
+                <w:noProof/>
+              </w:rPr>
+              <w:t>Pardavimų statistikos atvaizdavimas</w:t>
+            </w:r>
+            <w:r>
+              <w:rPr>
+                <w:noProof/>
+                <w:webHidden/>
+              </w:rPr>
+              <w:tab/>
+            </w:r>
+            <w:r>
+              <w:rPr>
+                <w:noProof/>
+                <w:webHidden/>
+              </w:rPr>
+              <w:fldChar w:fldCharType="begin"/>
+            </w:r>
+            <w:r>
+              <w:rPr>
+                <w:noProof/>
+                <w:webHidden/>
+              </w:rPr>
+              <w:instrText xml:space="preserve"> PAGEREF _Toc401659591 \h </w:instrText>
+            </w:r>
+            <w:r>
+              <w:rPr>
+                <w:noProof/>
+                <w:webHidden/>
+              </w:rPr>
+            </w:r>
+            <w:r>
+              <w:rPr>
+                <w:noProof/>
+                <w:webHidden/>
+              </w:rPr>
+              <w:fldChar w:fldCharType="separate"/>
+            </w:r>
+            <w:r>
+              <w:rPr>
+                <w:noProof/>
+                <w:webHidden/>
+              </w:rPr>
+              <w:t>19</w:t>
+            </w:r>
+            <w:r>
+              <w:rPr>
+                <w:noProof/>
+                <w:webHidden/>
+              </w:rPr>
+              <w:fldChar w:fldCharType="end"/>
+            </w:r>
+          </w:hyperlink>
+        </w:p>
+        <w:p>
+          <w:pPr>
+            <w:pStyle w:val="TOC3"/>
+            <w:tabs>
+              <w:tab w:val="right" w:leader="dot" w:pos="9628"/>
+            </w:tabs>
+            <w:rPr>
+              <w:noProof/>
+            </w:rPr>
+          </w:pPr>
+          <w:hyperlink w:anchor="_Toc401659592" w:history="1">
+            <w:r>
+              <w:rPr>
+                <w:rStyle w:val="Hyperlink"/>
+                <w:noProof/>
+              </w:rPr>
+              <w:t>Pašalinti prekę</w:t>
+            </w:r>
+            <w:r>
+              <w:rPr>
+                <w:noProof/>
+                <w:webHidden/>
+              </w:rPr>
+              <w:tab/>
+            </w:r>
+            <w:r>
+              <w:rPr>
+                <w:noProof/>
+                <w:webHidden/>
+              </w:rPr>
+              <w:fldChar w:fldCharType="begin"/>
+            </w:r>
+            <w:r>
+              <w:rPr>
+                <w:noProof/>
+                <w:webHidden/>
+              </w:rPr>
+              <w:instrText xml:space="preserve"> PAGEREF _Toc401659592 \h </w:instrText>
+            </w:r>
+            <w:r>
+              <w:rPr>
+                <w:noProof/>
+                <w:webHidden/>
+              </w:rPr>
+            </w:r>
+            <w:r>
+              <w:rPr>
+                <w:noProof/>
+                <w:webHidden/>
+              </w:rPr>
+              <w:fldChar w:fldCharType="separate"/>
+            </w:r>
+            <w:r>
+              <w:rPr>
+                <w:noProof/>
+                <w:webHidden/>
+              </w:rPr>
+              <w:t>19</w:t>
+            </w:r>
+            <w:r>
+              <w:rPr>
+                <w:noProof/>
+                <w:webHidden/>
+              </w:rPr>
+              <w:fldChar w:fldCharType="end"/>
+            </w:r>
+          </w:hyperlink>
+        </w:p>
+        <w:p>
+          <w:pPr>
+            <w:pStyle w:val="TOC3"/>
+            <w:tabs>
+              <w:tab w:val="right" w:leader="dot" w:pos="9628"/>
+            </w:tabs>
+            <w:rPr>
+              <w:noProof/>
+            </w:rPr>
+          </w:pPr>
+          <w:hyperlink w:anchor="_Toc401659593" w:history="1">
+            <w:r>
+              <w:rPr>
+                <w:rStyle w:val="Hyperlink"/>
+                <w:noProof/>
+              </w:rPr>
+              <w:t>Sukurti prekę</w:t>
+            </w:r>
+            <w:r>
+              <w:rPr>
+                <w:noProof/>
+                <w:webHidden/>
+              </w:rPr>
+              <w:tab/>
+            </w:r>
+            <w:r>
+              <w:rPr>
+                <w:noProof/>
+                <w:webHidden/>
+              </w:rPr>
+              <w:fldChar w:fldCharType="begin"/>
+            </w:r>
+            <w:r>
+              <w:rPr>
+                <w:noProof/>
+                <w:webHidden/>
+              </w:rPr>
+              <w:instrText xml:space="preserve"> PAGEREF _Toc401659593 \h </w:instrText>
+            </w:r>
+            <w:r>
+              <w:rPr>
+                <w:noProof/>
+                <w:webHidden/>
+              </w:rPr>
+            </w:r>
+            <w:r>
+              <w:rPr>
+                <w:noProof/>
+                <w:webHidden/>
+              </w:rPr>
+              <w:fldChar w:fldCharType="separate"/>
+            </w:r>
+            <w:r>
+              <w:rPr>
+                <w:noProof/>
+                <w:webHidden/>
+              </w:rPr>
+              <w:t>19</w:t>
+            </w:r>
+            <w:r>
+              <w:rPr>
+                <w:noProof/>
+                <w:webHidden/>
+              </w:rPr>
+              <w:fldChar w:fldCharType="end"/>
+            </w:r>
+          </w:hyperlink>
+        </w:p>
+        <w:p>
+          <w:pPr>
+            <w:pStyle w:val="TOC3"/>
+            <w:tabs>
+              <w:tab w:val="right" w:leader="dot" w:pos="9628"/>
+            </w:tabs>
+            <w:rPr>
+              <w:noProof/>
+            </w:rPr>
+          </w:pPr>
+          <w:hyperlink w:anchor="_Toc401659594" w:history="1">
+            <w:r>
+              <w:rPr>
+                <w:rStyle w:val="Hyperlink"/>
+                <w:noProof/>
+              </w:rPr>
+              <w:t>Redaguoti prekę</w:t>
+            </w:r>
+            <w:r>
+              <w:rPr>
+                <w:noProof/>
+                <w:webHidden/>
+              </w:rPr>
+              <w:tab/>
+            </w:r>
+            <w:r>
+              <w:rPr>
+                <w:noProof/>
+                <w:webHidden/>
+              </w:rPr>
+              <w:fldChar w:fldCharType="begin"/>
+            </w:r>
+            <w:r>
+              <w:rPr>
+                <w:noProof/>
+                <w:webHidden/>
+              </w:rPr>
+              <w:instrText xml:space="preserve"> PAGEREF _Toc401659594 \h </w:instrText>
+            </w:r>
+            <w:r>
+              <w:rPr>
+                <w:noProof/>
+                <w:webHidden/>
+              </w:rPr>
+            </w:r>
+            <w:r>
+              <w:rPr>
+                <w:noProof/>
+                <w:webHidden/>
+              </w:rPr>
+              <w:fldChar w:fldCharType="separate"/>
+            </w:r>
+            <w:r>
+              <w:rPr>
+                <w:noProof/>
+                <w:webHidden/>
+              </w:rPr>
+              <w:t>20</w:t>
+            </w:r>
+            <w:r>
+              <w:rPr>
+                <w:noProof/>
+                <w:webHidden/>
+              </w:rPr>
+              <w:fldChar w:fldCharType="end"/>
+            </w:r>
+          </w:hyperlink>
+        </w:p>
+        <w:p>
+          <w:pPr>
+            <w:pStyle w:val="TOC3"/>
+            <w:tabs>
+              <w:tab w:val="right" w:leader="dot" w:pos="9628"/>
+            </w:tabs>
+            <w:rPr>
+              <w:noProof/>
+            </w:rPr>
+          </w:pPr>
+          <w:hyperlink w:anchor="_Toc401659595" w:history="1">
+            <w:r>
+              <w:rPr>
+                <w:rStyle w:val="Hyperlink"/>
+                <w:noProof/>
+              </w:rPr>
+              <w:t>Filtruoti prekių sąrašą</w:t>
+            </w:r>
+            <w:r>
+              <w:rPr>
+                <w:noProof/>
+                <w:webHidden/>
+              </w:rPr>
+              <w:tab/>
+            </w:r>
+            <w:r>
+              <w:rPr>
+                <w:noProof/>
+                <w:webHidden/>
+              </w:rPr>
+              <w:fldChar w:fldCharType="begin"/>
+            </w:r>
+            <w:r>
+              <w:rPr>
+                <w:noProof/>
+                <w:webHidden/>
+              </w:rPr>
+              <w:instrText xml:space="preserve"> PAGEREF _Toc401659595 \h </w:instrText>
+            </w:r>
+            <w:r>
+              <w:rPr>
+                <w:noProof/>
+                <w:webHidden/>
+              </w:rPr>
+            </w:r>
+            <w:r>
+              <w:rPr>
+                <w:noProof/>
+                <w:webHidden/>
+              </w:rPr>
+              <w:fldChar w:fldCharType="separate"/>
+            </w:r>
+            <w:r>
+              <w:rPr>
+                <w:noProof/>
+                <w:webHidden/>
+              </w:rPr>
+              <w:t>20</w:t>
+            </w:r>
+            <w:r>
+              <w:rPr>
+                <w:noProof/>
+                <w:webHidden/>
+              </w:rPr>
+              <w:fldChar w:fldCharType="end"/>
+            </w:r>
+          </w:hyperlink>
+        </w:p>
+        <w:p>
+          <w:pPr>
+            <w:pStyle w:val="TOC3"/>
+            <w:tabs>
+              <w:tab w:val="right" w:leader="dot" w:pos="9628"/>
+            </w:tabs>
+            <w:rPr>
+              <w:noProof/>
+            </w:rPr>
+          </w:pPr>
+          <w:hyperlink w:anchor="_Toc401659596" w:history="1">
+            <w:r>
+              <w:rPr>
+                <w:rStyle w:val="Hyperlink"/>
+                <w:noProof/>
+              </w:rPr>
+              <w:t>Ištrinti mediją</w:t>
+            </w:r>
+            <w:r>
+              <w:rPr>
+                <w:noProof/>
+                <w:webHidden/>
+              </w:rPr>
+              <w:tab/>
+            </w:r>
+            <w:r>
+              <w:rPr>
+                <w:noProof/>
+                <w:webHidden/>
+              </w:rPr>
+              <w:fldChar w:fldCharType="begin"/>
+            </w:r>
+            <w:r>
+              <w:rPr>
+                <w:noProof/>
+                <w:webHidden/>
+              </w:rPr>
+              <w:instrText xml:space="preserve"> PAGEREF _Toc401659596 \h </w:instrText>
+            </w:r>
+            <w:r>
+              <w:rPr>
+                <w:noProof/>
+                <w:webHidden/>
+              </w:rPr>
+            </w:r>
+            <w:r>
+              <w:rPr>
+                <w:noProof/>
+                <w:webHidden/>
+              </w:rPr>
+              <w:fldChar w:fldCharType="separate"/>
+            </w:r>
+            <w:r>
+              <w:rPr>
+                <w:noProof/>
+                <w:webHidden/>
+              </w:rPr>
+              <w:t>20</w:t>
+            </w:r>
+            <w:r>
+              <w:rPr>
+                <w:noProof/>
+                <w:webHidden/>
+              </w:rPr>
+              <w:fldChar w:fldCharType="end"/>
+            </w:r>
+          </w:hyperlink>
+        </w:p>
+        <w:p>
+          <w:pPr>
+            <w:pStyle w:val="TOC2"/>
+            <w:tabs>
+              <w:tab w:val="right" w:leader="dot" w:pos="9628"/>
+            </w:tabs>
+            <w:rPr>
+              <w:rFonts w:asciiTheme="minorHAnsi" w:eastAsiaTheme="minorEastAsia" w:hAnsiTheme="minorHAnsi" w:cstheme="minorBidi"/>
+              <w:noProof/>
+              <w:kern w:val="0"/>
+              <w:sz w:val="22"/>
+              <w:szCs w:val="22"/>
+              <w:lang w:val="en-US" w:eastAsia="en-US" w:bidi="ar-SA"/>
+            </w:rPr>
+          </w:pPr>
+          <w:hyperlink w:anchor="_Toc401659597" w:history="1">
+            <w:r>
+              <w:rPr>
+                <w:rStyle w:val="Hyperlink"/>
+                <w:noProof/>
+              </w:rPr>
+              <w:t>Registracijos seka:</w:t>
+            </w:r>
+            <w:r>
+              <w:rPr>
+                <w:noProof/>
+                <w:webHidden/>
+              </w:rPr>
+              <w:tab/>
+            </w:r>
+            <w:r>
+              <w:rPr>
+                <w:noProof/>
+                <w:webHidden/>
+              </w:rPr>
+              <w:fldChar w:fldCharType="begin"/>
+            </w:r>
+            <w:r>
+              <w:rPr>
+                <w:noProof/>
+                <w:webHidden/>
+              </w:rPr>
+              <w:instrText xml:space="preserve"> PAGEREF _Toc401659597 \h </w:instrText>
+            </w:r>
+            <w:r>
+              <w:rPr>
+                <w:noProof/>
+                <w:webHidden/>
+              </w:rPr>
+            </w:r>
+            <w:r>
+              <w:rPr>
+                <w:noProof/>
+                <w:webHidden/>
+              </w:rPr>
+              <w:fldChar w:fldCharType="separate"/>
+            </w:r>
+            <w:r>
+              <w:rPr>
+                <w:noProof/>
+                <w:webHidden/>
+              </w:rPr>
+              <w:t>21</w:t>
+            </w:r>
+            <w:r>
+              <w:rPr>
+                <w:noProof/>
+                <w:webHidden/>
+              </w:rPr>
+              <w:fldChar w:fldCharType="end"/>
+            </w:r>
+          </w:hyperlink>
+        </w:p>
+        <w:p>
+          <w:pPr>
+            <w:pStyle w:val="TOC2"/>
+            <w:tabs>
+              <w:tab w:val="right" w:leader="dot" w:pos="9628"/>
+            </w:tabs>
+            <w:rPr>
+              <w:rFonts w:asciiTheme="minorHAnsi" w:eastAsiaTheme="minorEastAsia" w:hAnsiTheme="minorHAnsi" w:cstheme="minorBidi"/>
+              <w:noProof/>
+              <w:kern w:val="0"/>
+              <w:sz w:val="22"/>
+              <w:szCs w:val="22"/>
+              <w:lang w:val="en-US" w:eastAsia="en-US" w:bidi="ar-SA"/>
+            </w:rPr>
+          </w:pPr>
+          <w:hyperlink w:anchor="_Toc401659598" w:history="1">
+            <w:r>
+              <w:rPr>
+                <w:rStyle w:val="Hyperlink"/>
+                <w:noProof/>
+              </w:rPr>
+              <w:t>Prisijungimo seka:</w:t>
+            </w:r>
+            <w:r>
+              <w:rPr>
+                <w:noProof/>
+                <w:webHidden/>
+              </w:rPr>
+              <w:tab/>
+            </w:r>
+            <w:r>
+              <w:rPr>
+                <w:noProof/>
+                <w:webHidden/>
+              </w:rPr>
+              <w:fldChar w:fldCharType="begin"/>
+            </w:r>
+            <w:r>
+              <w:rPr>
+                <w:noProof/>
+                <w:webHidden/>
+              </w:rPr>
+              <w:instrText xml:space="preserve"> PAGEREF _Toc401659598 \h </w:instrText>
+            </w:r>
+            <w:r>
+              <w:rPr>
+                <w:noProof/>
+                <w:webHidden/>
+              </w:rPr>
+            </w:r>
+            <w:r>
+              <w:rPr>
+                <w:noProof/>
+                <w:webHidden/>
+              </w:rPr>
+              <w:fldChar w:fldCharType="separate"/>
+            </w:r>
+            <w:r>
+              <w:rPr>
+                <w:noProof/>
+                <w:webHidden/>
+              </w:rPr>
+              <w:t>21</w:t>
+            </w:r>
+            <w:r>
+              <w:rPr>
+                <w:noProof/>
+                <w:webHidden/>
+              </w:rPr>
+              <w:fldChar w:fldCharType="end"/>
+            </w:r>
+          </w:hyperlink>
+        </w:p>
+        <w:p>
+          <w:pPr>
+            <w:pStyle w:val="TOC2"/>
+            <w:tabs>
+              <w:tab w:val="right" w:leader="dot" w:pos="9628"/>
+            </w:tabs>
+            <w:rPr>
+              <w:rFonts w:asciiTheme="minorHAnsi" w:eastAsiaTheme="minorEastAsia" w:hAnsiTheme="minorHAnsi" w:cstheme="minorBidi"/>
+              <w:noProof/>
+              <w:kern w:val="0"/>
+              <w:sz w:val="22"/>
+              <w:szCs w:val="22"/>
+              <w:lang w:val="en-US" w:eastAsia="en-US" w:bidi="ar-SA"/>
+            </w:rPr>
+          </w:pPr>
+          <w:hyperlink w:anchor="_Toc401659599" w:history="1">
+            <w:r>
+              <w:rPr>
+                <w:rStyle w:val="Hyperlink"/>
+                <w:noProof/>
+              </w:rPr>
+              <w:t>Kategorijų medžio formavimo seka:</w:t>
+            </w:r>
+            <w:r>
+              <w:rPr>
+                <w:noProof/>
+                <w:webHidden/>
+              </w:rPr>
+              <w:tab/>
+            </w:r>
+            <w:r>
+              <w:rPr>
+                <w:noProof/>
+                <w:webHidden/>
+              </w:rPr>
+              <w:fldChar w:fldCharType="begin"/>
+            </w:r>
+            <w:r>
+              <w:rPr>
+                <w:noProof/>
+                <w:webHidden/>
+              </w:rPr>
+              <w:instrText xml:space="preserve"> PAGEREF _Toc401659599 \h </w:instrText>
+            </w:r>
+            <w:r>
+              <w:rPr>
+                <w:noProof/>
+                <w:webHidden/>
+              </w:rPr>
+            </w:r>
+            <w:r>
+              <w:rPr>
+                <w:noProof/>
+                <w:webHidden/>
+              </w:rPr>
+              <w:fldChar w:fldCharType="separate"/>
+            </w:r>
+            <w:r>
+              <w:rPr>
+                <w:noProof/>
+                <w:webHidden/>
+              </w:rPr>
+              <w:t>22</w:t>
+            </w:r>
+            <w:r>
+              <w:rPr>
+                <w:noProof/>
+                <w:webHidden/>
+              </w:rPr>
+              <w:fldChar w:fldCharType="end"/>
+            </w:r>
+          </w:hyperlink>
+        </w:p>
+        <w:p>
+          <w:pPr>
+            <w:pStyle w:val="TOC2"/>
+            <w:tabs>
+              <w:tab w:val="right" w:leader="dot" w:pos="9628"/>
+            </w:tabs>
+            <w:rPr>
+              <w:rFonts w:asciiTheme="minorHAnsi" w:eastAsiaTheme="minorEastAsia" w:hAnsiTheme="minorHAnsi" w:cstheme="minorBidi"/>
+              <w:noProof/>
+              <w:kern w:val="0"/>
+              <w:sz w:val="22"/>
+              <w:szCs w:val="22"/>
+              <w:lang w:val="en-US" w:eastAsia="en-US" w:bidi="ar-SA"/>
+            </w:rPr>
+          </w:pPr>
+          <w:hyperlink w:anchor="_Toc401659600" w:history="1">
+            <w:r>
+              <w:rPr>
+                <w:rStyle w:val="Hyperlink"/>
+                <w:noProof/>
+              </w:rPr>
+              <w:t>Puslapiatoriaus veiksmų seka:</w:t>
+            </w:r>
+            <w:r>
+              <w:rPr>
+                <w:noProof/>
+                <w:webHidden/>
+              </w:rPr>
+              <w:tab/>
+            </w:r>
+            <w:r>
+              <w:rPr>
+                <w:noProof/>
+                <w:webHidden/>
+              </w:rPr>
+              <w:fldChar w:fldCharType="begin"/>
+            </w:r>
+            <w:r>
+              <w:rPr>
+                <w:noProof/>
+                <w:webHidden/>
+              </w:rPr>
+              <w:instrText xml:space="preserve"> PAGEREF _Toc401659600 \h </w:instrText>
+            </w:r>
+            <w:r>
+              <w:rPr>
+                <w:noProof/>
+                <w:webHidden/>
+              </w:rPr>
+            </w:r>
+            <w:r>
+              <w:rPr>
+                <w:noProof/>
+                <w:webHidden/>
+              </w:rPr>
+              <w:fldChar w:fldCharType="separate"/>
+            </w:r>
+            <w:r>
+              <w:rPr>
+                <w:noProof/>
+                <w:webHidden/>
+              </w:rPr>
+              <w:t>22</w:t>
+            </w:r>
+            <w:r>
+              <w:rPr>
+                <w:noProof/>
+                <w:webHidden/>
+              </w:rPr>
+              <w:fldChar w:fldCharType="end"/>
+            </w:r>
+          </w:hyperlink>
+        </w:p>
+        <w:p>
+          <w:pPr>
+            <w:pStyle w:val="TOC3"/>
+            <w:tabs>
+              <w:tab w:val="right" w:leader="dot" w:pos="9628"/>
+            </w:tabs>
+            <w:rPr>
+              <w:noProof/>
+            </w:rPr>
+          </w:pPr>
+          <w:hyperlink w:anchor="_Toc401659601" w:history="1">
+            <w:r>
+              <w:rPr>
+                <w:rStyle w:val="Hyperlink"/>
+                <w:noProof/>
+              </w:rPr>
+              <w:t>Turinio atvaizdavimas.</w:t>
+            </w:r>
+            <w:r>
+              <w:rPr>
+                <w:noProof/>
+                <w:webHidden/>
+              </w:rPr>
+              <w:tab/>
+            </w:r>
+            <w:r>
+              <w:rPr>
+                <w:noProof/>
+                <w:webHidden/>
+              </w:rPr>
+              <w:fldChar w:fldCharType="begin"/>
+            </w:r>
+            <w:r>
+              <w:rPr>
+                <w:noProof/>
+                <w:webHidden/>
+              </w:rPr>
+              <w:instrText xml:space="preserve"> PAGEREF _Toc401659601 \h </w:instrText>
+            </w:r>
+            <w:r>
+              <w:rPr>
+                <w:noProof/>
+                <w:webHidden/>
+              </w:rPr>
+            </w:r>
+            <w:r>
+              <w:rPr>
+                <w:noProof/>
+                <w:webHidden/>
+              </w:rPr>
+              <w:fldChar w:fldCharType="separate"/>
+            </w:r>
+            <w:r>
+              <w:rPr>
+                <w:noProof/>
+                <w:webHidden/>
+              </w:rPr>
+              <w:t>23</w:t>
+            </w:r>
+            <w:r>
+              <w:rPr>
+                <w:noProof/>
+                <w:webHidden/>
+              </w:rPr>
+              <w:fldChar w:fldCharType="end"/>
+            </w:r>
+          </w:hyperlink>
+        </w:p>
+        <w:p>
+          <w:pPr>
+            <w:pStyle w:val="TOC3"/>
+            <w:tabs>
+              <w:tab w:val="right" w:leader="dot" w:pos="9628"/>
+            </w:tabs>
+            <w:rPr>
+              <w:noProof/>
+            </w:rPr>
+          </w:pPr>
+          <w:hyperlink w:anchor="_Toc401659602" w:history="1">
+            <w:r>
+              <w:rPr>
+                <w:rStyle w:val="Hyperlink"/>
+                <w:noProof/>
+              </w:rPr>
+              <w:t>Prekės nuotraukų atvaizdavimas.</w:t>
+            </w:r>
+            <w:r>
+              <w:rPr>
+                <w:noProof/>
+                <w:webHidden/>
+              </w:rPr>
+              <w:tab/>
+            </w:r>
+            <w:r>
+              <w:rPr>
+                <w:noProof/>
+                <w:webHidden/>
+              </w:rPr>
+              <w:fldChar w:fldCharType="begin"/>
+            </w:r>
+            <w:r>
+              <w:rPr>
+                <w:noProof/>
+                <w:webHidden/>
+              </w:rPr>
+              <w:instrText xml:space="preserve"> PAGEREF _Toc401659602 \h </w:instrText>
+            </w:r>
+            <w:r>
+              <w:rPr>
+                <w:noProof/>
+                <w:webHidden/>
+              </w:rPr>
+            </w:r>
+            <w:r>
+              <w:rPr>
+                <w:noProof/>
+                <w:webHidden/>
+              </w:rPr>
+              <w:fldChar w:fldCharType="separate"/>
+            </w:r>
+            <w:r>
+              <w:rPr>
+                <w:noProof/>
+                <w:webHidden/>
+              </w:rPr>
+              <w:t>23</w:t>
+            </w:r>
+            <w:r>
+              <w:rPr>
+                <w:noProof/>
+                <w:webHidden/>
+              </w:rPr>
+              <w:fldChar w:fldCharType="end"/>
+            </w:r>
+          </w:hyperlink>
+        </w:p>
+        <w:p>
+          <w:pPr>
+            <w:pStyle w:val="TOC3"/>
+            <w:tabs>
+              <w:tab w:val="right" w:leader="dot" w:pos="9628"/>
+            </w:tabs>
+            <w:rPr>
+              <w:noProof/>
+            </w:rPr>
+          </w:pPr>
+          <w:hyperlink w:anchor="_Toc401659603" w:history="1">
+            <w:r>
+              <w:rPr>
+                <w:rStyle w:val="Hyperlink"/>
+                <w:noProof/>
+              </w:rPr>
+              <w:t>Prekės aprašymo lango atvaizdavimas.</w:t>
+            </w:r>
+            <w:r>
+              <w:rPr>
+                <w:noProof/>
+                <w:webHidden/>
+              </w:rPr>
+              <w:tab/>
+            </w:r>
+            <w:r>
+              <w:rPr>
+                <w:noProof/>
+                <w:webHidden/>
+              </w:rPr>
+              <w:fldChar w:fldCharType="begin"/>
+            </w:r>
+            <w:r>
+              <w:rPr>
+                <w:noProof/>
+                <w:webHidden/>
+              </w:rPr>
+              <w:instrText xml:space="preserve"> PAGEREF _Toc401659603 \h </w:instrText>
+            </w:r>
+            <w:r>
+              <w:rPr>
+                <w:noProof/>
+                <w:webHidden/>
+              </w:rPr>
+            </w:r>
+            <w:r>
+              <w:rPr>
+                <w:noProof/>
+                <w:webHidden/>
+              </w:rPr>
+              <w:fldChar w:fldCharType="separate"/>
+            </w:r>
+            <w:r>
+              <w:rPr>
+                <w:noProof/>
+                <w:webHidden/>
+              </w:rPr>
+              <w:t>24</w:t>
+            </w:r>
+            <w:r>
+              <w:rPr>
+                <w:noProof/>
+                <w:webHidden/>
+              </w:rPr>
+              <w:fldChar w:fldCharType="end"/>
+            </w:r>
+          </w:hyperlink>
+        </w:p>
+        <w:p>
+          <w:pPr>
+            <w:pStyle w:val="TOC3"/>
+            <w:tabs>
+              <w:tab w:val="right" w:leader="dot" w:pos="9628"/>
+            </w:tabs>
+            <w:rPr>
+              <w:noProof/>
+            </w:rPr>
+          </w:pPr>
+          <w:hyperlink w:anchor="_Toc401659604" w:history="1">
+            <w:r>
+              <w:rPr>
+                <w:rStyle w:val="Hyperlink"/>
+                <w:noProof/>
+                <w:lang w:val="en-US" w:eastAsia="en-US" w:bidi="ar-SA"/>
+              </w:rPr>
+              <w:drawing>
+                <wp:inline distT="0" distB="0" distL="0" distR="0" wp14:anchorId="3D4169CA" wp14:editId="1184359D">
+                  <wp:extent cx="6191250" cy="4010025"/>
+                  <wp:effectExtent l="0" t="0" r="0" b="9525"/>
+                  <wp:docPr id="23" name="Picture 23" descr="C:\Users\Meidux\Desktop\3.bmp"/>
+                  <wp:cNvGraphicFramePr>
+                    <a:graphicFrameLocks xmlns:a="http://schemas.openxmlformats.org/drawingml/2006/main" noChangeAspect="1"/>
+                  </wp:cNvGraphicFramePr>
+                  <a:graphic xmlns:a="http://schemas.openxmlformats.org/drawingml/2006/main">
+                    <a:graphicData uri="http://schemas.openxmlformats.org/drawingml/2006/picture">
+                      <pic:pic xmlns:pic="http://schemas.openxmlformats.org/drawingml/2006/picture">
+                        <pic:nvPicPr>
+                          <pic:cNvPr id="0" name="Picture 3" descr="C:\Users\Meidux\Desktop\3.bmp"/>
+                          <pic:cNvPicPr>
+                            <a:picLocks noChangeAspect="1" noChangeArrowheads="1"/>
+                          </pic:cNvPicPr>
+                        </pic:nvPicPr>
+                        <pic:blipFill>
+                          <a:blip r:embed="rId11">
+                            <a:extLst>
+                              <a:ext uri="{28A0092B-C50C-407E-A947-70E740481C1C}">
+                                <a14:useLocalDpi xmlns:a14="http://schemas.microsoft.com/office/drawing/2010/main" val="0"/>
+                              </a:ext>
+                            </a:extLst>
+                          </a:blip>
+                          <a:srcRect/>
+                          <a:stretch>
+                            <a:fillRect/>
+                          </a:stretch>
+                        </pic:blipFill>
+                        <pic:spPr bwMode="auto">
+                          <a:xfrm>
+                            <a:off x="0" y="0"/>
+                            <a:ext cx="6191250" cy="4010025"/>
+                          </a:xfrm>
+                          <a:prstGeom prst="rect">
+                            <a:avLst/>
+                          </a:prstGeom>
+                          <a:noFill/>
+                          <a:ln>
+                            <a:noFill/>
+                          </a:ln>
+                        </pic:spPr>
+                      </pic:pic>
+                    </a:graphicData>
+                  </a:graphic>
+                </wp:inline>
+              </w:drawing>
+            </w:r>
+            <w:r>
+              <w:rPr>
+                <w:noProof/>
+                <w:webHidden/>
+              </w:rPr>
+              <w:tab/>
+            </w:r>
+            <w:r>
+              <w:rPr>
+                <w:noProof/>
+                <w:webHidden/>
+              </w:rPr>
+              <w:fldChar w:fldCharType="begin"/>
+            </w:r>
+            <w:r>
+              <w:rPr>
+                <w:noProof/>
+                <w:webHidden/>
+              </w:rPr>
+              <w:instrText xml:space="preserve"> PAGEREF _Toc401659604 \h </w:instrText>
+            </w:r>
+            <w:r>
+              <w:rPr>
+                <w:noProof/>
+                <w:webHidden/>
+              </w:rPr>
+            </w:r>
+            <w:r>
+              <w:rPr>
+                <w:noProof/>
+                <w:webHidden/>
+              </w:rPr>
+              <w:fldChar w:fldCharType="separate"/>
+            </w:r>
+            <w:r>
+              <w:rPr>
+                <w:noProof/>
+                <w:webHidden/>
+              </w:rPr>
+              <w:t>24</w:t>
+            </w:r>
+            <w:r>
+              <w:rPr>
+                <w:noProof/>
+                <w:webHidden/>
+              </w:rPr>
+              <w:fldChar w:fldCharType="end"/>
+            </w:r>
+          </w:hyperlink>
+        </w:p>
+        <w:p>
+          <w:pPr>
+            <w:pStyle w:val="TOC3"/>
+            <w:tabs>
+              <w:tab w:val="right" w:leader="dot" w:pos="9628"/>
+            </w:tabs>
+            <w:rPr>
+              <w:noProof/>
+            </w:rPr>
+          </w:pPr>
+          <w:hyperlink w:anchor="_Toc401659605" w:history="1">
+            <w:r>
+              <w:rPr>
+                <w:rStyle w:val="Hyperlink"/>
+                <w:noProof/>
+              </w:rPr>
+              <w:t>Prekių nuotraukų atvaizdavimas sąrašuose.</w:t>
+            </w:r>
+            <w:r>
+              <w:rPr>
+                <w:noProof/>
+                <w:webHidden/>
+              </w:rPr>
+              <w:tab/>
+            </w:r>
+            <w:r>
+              <w:rPr>
+                <w:noProof/>
+                <w:webHidden/>
+              </w:rPr>
+              <w:fldChar w:fldCharType="begin"/>
+            </w:r>
+            <w:r>
+              <w:rPr>
+                <w:noProof/>
+                <w:webHidden/>
+              </w:rPr>
+              <w:instrText xml:space="preserve"> PAGEREF _Toc401659605 \h </w:instrText>
+            </w:r>
+            <w:r>
+              <w:rPr>
+                <w:noProof/>
+                <w:webHidden/>
+              </w:rPr>
+            </w:r>
+            <w:r>
+              <w:rPr>
+                <w:noProof/>
+                <w:webHidden/>
+              </w:rPr>
+              <w:fldChar w:fldCharType="separate"/>
+            </w:r>
+            <w:r>
+              <w:rPr>
+                <w:noProof/>
+                <w:webHidden/>
+              </w:rPr>
+              <w:t>24</w:t>
             </w:r>
             <w:r>
               <w:rPr>
@@ -979,7 +2633,7 @@
         </w:rPr>
       </w:pPr>
       <w:bookmarkStart w:id="1" w:name="_Toc398703886"/>
-      <w:bookmarkStart w:id="2" w:name="_Toc399782906"/>
+      <w:bookmarkStart w:id="2" w:name="_Toc401659578"/>
       <w:r>
         <w:rPr>
           <w:rStyle w:val="IntenseReference"/>
@@ -995,7 +2649,7 @@
         <w:pStyle w:val="Heading2"/>
       </w:pPr>
       <w:bookmarkStart w:id="3" w:name="_Toc398703887"/>
-      <w:bookmarkStart w:id="4" w:name="_Toc399782907"/>
+      <w:bookmarkStart w:id="4" w:name="_Toc401659579"/>
       <w:r>
         <w:t>Komandos sudarymas.</w:t>
       </w:r>
@@ -1131,7 +2785,7 @@
         <w:pStyle w:val="Heading2"/>
       </w:pPr>
       <w:bookmarkStart w:id="5" w:name="_Toc398703888"/>
-      <w:bookmarkStart w:id="6" w:name="_Toc399782908"/>
+      <w:bookmarkStart w:id="6" w:name="_Toc401659580"/>
       <w:r>
         <w:t>Kuriamos sistemos aprašymas.</w:t>
       </w:r>
@@ -1159,7 +2813,7 @@
           <w:lang w:val="en-US" w:bidi="ar-SA"/>
         </w:rPr>
       </w:pPr>
-      <w:bookmarkStart w:id="7" w:name="_Toc399782909"/>
+      <w:bookmarkStart w:id="7" w:name="_Toc401659581"/>
       <w:r>
         <w:t>Vartorojų rolės</w:t>
       </w:r>
@@ -2714,7 +4368,7 @@
           <w:rStyle w:val="IntenseReference"/>
         </w:rPr>
       </w:pPr>
-      <w:bookmarkStart w:id="8" w:name="_Toc399782910"/>
+      <w:bookmarkStart w:id="8" w:name="_Toc401659582"/>
       <w:r>
         <w:rPr>
           <w:rStyle w:val="IntenseReference"/>
@@ -2820,7 +4474,7 @@
                     <pic:cNvPicPr/>
                   </pic:nvPicPr>
                   <pic:blipFill>
-                    <a:blip r:embed="rId11"/>
+                    <a:blip r:embed="rId12"/>
                     <a:stretch>
                       <a:fillRect/>
                     </a:stretch>
@@ -2890,8 +4544,8 @@
             <v:path o:extrusionok="f" gradientshapeok="t" o:connecttype="rect"/>
             <o:lock v:ext="edit" aspectratio="t"/>
           </v:shapetype>
-          <v:shape id="_x0000_s1028" type="#_x0000_t75" style="position:absolute;left:0;text-align:left;margin-left:1114.8pt;margin-top:0;width:237pt;height:738.75pt;z-index:251659264;mso-position-horizontal:right;mso-position-horizontal-relative:margin;mso-position-vertical:bottom;mso-position-vertical-relative:margin;mso-width-relative:page;mso-height-relative:page">
-            <v:imagedata r:id="rId12" o:title="Panaudojimo atvejų diagrama"/>
+          <v:shape id="_x0000_s1028" type="#_x0000_t75" style="position:absolute;left:0;text-align:left;margin-left:1486.4pt;margin-top:0;width:237pt;height:738.75pt;z-index:251659264;mso-position-horizontal:right;mso-position-horizontal-relative:margin;mso-position-vertical:bottom;mso-position-vertical-relative:margin;mso-width-relative:page;mso-height-relative:page">
+            <v:imagedata r:id="rId13" o:title="Panaudojimo atvejų diagrama"/>
             <w10:wrap type="square" anchorx="margin" anchory="margin"/>
           </v:shape>
         </w:pict>
@@ -2921,9 +4575,11 @@
       <w:pPr>
         <w:pStyle w:val="Heading1"/>
       </w:pPr>
+      <w:bookmarkStart w:id="9" w:name="_Toc401659583"/>
       <w:r>
         <w:t>3. Laboratorinis darbas. Funkcinių reikalavimų analizė</w:t>
       </w:r>
+      <w:bookmarkEnd w:id="9"/>
     </w:p>
     <w:p/>
     <w:p/>
@@ -2931,9 +4587,11 @@
       <w:pPr>
         <w:pStyle w:val="Heading2"/>
       </w:pPr>
+      <w:bookmarkStart w:id="10" w:name="_Toc401659584"/>
       <w:r>
         <w:t>Panaudojimo atvejų specifikacijos</w:t>
       </w:r>
+      <w:bookmarkEnd w:id="10"/>
     </w:p>
     <w:p/>
     <w:tbl>
@@ -2952,8 +4610,8 @@
         <w:tblLook w:val="04A0" w:firstRow="1" w:lastRow="0" w:firstColumn="1" w:lastColumn="0" w:noHBand="0" w:noVBand="1"/>
       </w:tblPr>
       <w:tblGrid>
-        <w:gridCol w:w="3066"/>
-        <w:gridCol w:w="6670"/>
+        <w:gridCol w:w="3059"/>
+        <w:gridCol w:w="6677"/>
       </w:tblGrid>
       <w:tr>
         <w:trPr>
@@ -3645,7 +5303,7 @@
                 <w:szCs w:val="20"/>
                 <w:lang w:val="en-US" w:eastAsia="en-US" w:bidi="ar-SA"/>
               </w:rPr>
-              <w:t>1. Klientas sumoka/ nesumoka laiku</w:t>
+              <w:t>1. Administratorius pakeičia būseną</w:t>
             </w:r>
           </w:p>
         </w:tc>
@@ -3738,7 +5396,7 @@
                 <w:szCs w:val="20"/>
                 <w:lang w:val="en-US" w:eastAsia="en-US" w:bidi="ar-SA"/>
               </w:rPr>
-              <w:t>2. Baigiamas panaudojimo atvejis</w:t>
+              <w:t>2. Būsenos pakeitimas įrašomas</w:t>
             </w:r>
           </w:p>
         </w:tc>
@@ -3774,6 +5432,16 @@
                 <w:lang w:val="en-US" w:eastAsia="en-US" w:bidi="ar-SA"/>
               </w:rPr>
             </w:pPr>
+            <w:r>
+              <w:rPr>
+                <w:rFonts w:ascii="Arial" w:eastAsia="Times New Roman" w:hAnsi="Arial" w:cs="Arial"/>
+                <w:kern w:val="0"/>
+                <w:sz w:val="20"/>
+                <w:szCs w:val="20"/>
+                <w:lang w:val="en-US" w:eastAsia="en-US" w:bidi="ar-SA"/>
+              </w:rPr>
+              <w:t>Sistema išsaugo pakeitimą duomenų bazėje</w:t>
+            </w:r>
           </w:p>
         </w:tc>
       </w:tr>
@@ -3893,8 +5561,8 @@
         <w:tblLook w:val="04A0" w:firstRow="1" w:lastRow="0" w:firstColumn="1" w:lastColumn="0" w:noHBand="0" w:noVBand="1"/>
       </w:tblPr>
       <w:tblGrid>
-        <w:gridCol w:w="3392"/>
-        <w:gridCol w:w="6271"/>
+        <w:gridCol w:w="5264"/>
+        <w:gridCol w:w="4472"/>
       </w:tblGrid>
       <w:tr>
         <w:trPr>
@@ -3993,19 +5661,7 @@
                 <w:szCs w:val="20"/>
                 <w:lang w:val="en-US" w:eastAsia="en-US" w:bidi="ar-SA"/>
               </w:rPr>
-              <w:t xml:space="preserve">Užsakymo </w:t>
-            </w:r>
-            <w:r>
-              <w:rPr>
-                <w:rFonts w:ascii="Arial" w:eastAsia="Times New Roman" w:hAnsi="Arial" w:cs="Arial"/>
-                <w:b/>
-                <w:bCs/>
-                <w:kern w:val="0"/>
-                <w:sz w:val="20"/>
-                <w:szCs w:val="20"/>
-                <w:lang w:val="en-US" w:eastAsia="en-US" w:bidi="ar-SA"/>
-              </w:rPr>
-              <w:t>pašalinimas</w:t>
+              <w:t>Užsakymo ištrynimas</w:t>
             </w:r>
           </w:p>
         </w:tc>
@@ -4599,18 +6255,18 @@
                 <w:szCs w:val="20"/>
                 <w:lang w:val="en-US" w:eastAsia="en-US" w:bidi="ar-SA"/>
               </w:rPr>
-              <w:t>1. Baigiasi apmokėjimui skirtas laikas</w:t>
-            </w:r>
-          </w:p>
-        </w:tc>
-        <w:tc>
-          <w:tcPr>
-            <w:tcW w:w="0" w:type="auto"/>
-            <w:tcBorders>
-              <w:top w:val="single" w:sz="6" w:space="0" w:color="000000"/>
+              <w:t>1. Administratorius pasirenka užsakymą ir paspaudžia ištrinti</w:t>
+            </w:r>
+          </w:p>
+        </w:tc>
+        <w:tc>
+          <w:tcPr>
+            <w:tcW w:w="0" w:type="auto"/>
+            <w:tcBorders>
+              <w:top w:val="single" w:sz="6" w:space="0" w:color="CCCCCC"/>
               <w:left w:val="single" w:sz="6" w:space="0" w:color="CCCCCC"/>
               <w:bottom w:val="single" w:sz="6" w:space="0" w:color="000000"/>
-              <w:right w:val="single" w:sz="4" w:space="0" w:color="auto"/>
+              <w:right w:val="single" w:sz="6" w:space="0" w:color="CCCCCC"/>
             </w:tcBorders>
             <w:shd w:val="clear" w:color="auto" w:fill="FFFFFF"/>
             <w:tcMar>
@@ -4644,7 +6300,7 @@
                 <w:szCs w:val="20"/>
                 <w:lang w:val="en-US" w:eastAsia="en-US" w:bidi="ar-SA"/>
               </w:rPr>
-              <w:t>Negavus apmokėjimo užsakymo būsena pasikeičia į vėluoja apmokėti</w:t>
+              <w:t>Sistema ištrina užsakymą.</w:t>
             </w:r>
           </w:p>
         </w:tc>
@@ -4693,7 +6349,7 @@
                 <w:szCs w:val="20"/>
                 <w:lang w:val="en-US" w:eastAsia="en-US" w:bidi="ar-SA"/>
               </w:rPr>
-              <w:t>2. Veikėjas ištrina užsakymą</w:t>
+              <w:t>2. Sistema ištrina užsakymą</w:t>
             </w:r>
           </w:p>
         </w:tc>
@@ -4737,91 +6393,8 @@
                 <w:szCs w:val="20"/>
                 <w:lang w:val="en-US" w:eastAsia="en-US" w:bidi="ar-SA"/>
               </w:rPr>
-              <w:t>veikėjas sistemoje pašalina užsakymą</w:t>
-            </w:r>
-          </w:p>
-        </w:tc>
-      </w:tr>
-      <w:tr>
-        <w:trPr>
-          <w:trHeight w:val="315"/>
-        </w:trPr>
-        <w:tc>
-          <w:tcPr>
-            <w:tcW w:w="0" w:type="auto"/>
-            <w:tcBorders>
-              <w:top w:val="single" w:sz="6" w:space="0" w:color="CCCCCC"/>
-              <w:left w:val="single" w:sz="6" w:space="0" w:color="000000"/>
-              <w:bottom w:val="single" w:sz="6" w:space="0" w:color="000000"/>
-              <w:right w:val="single" w:sz="6" w:space="0" w:color="000000"/>
-            </w:tcBorders>
-            <w:tcMar>
-              <w:top w:w="30" w:type="dxa"/>
-              <w:left w:w="45" w:type="dxa"/>
-              <w:bottom w:w="30" w:type="dxa"/>
-              <w:right w:w="45" w:type="dxa"/>
-            </w:tcMar>
-            <w:vAlign w:val="bottom"/>
-            <w:hideMark/>
-          </w:tcPr>
-          <w:p>
-            <w:pPr>
-              <w:widowControl/>
-              <w:suppressAutoHyphens w:val="0"/>
-              <w:autoSpaceDN/>
-              <w:textAlignment w:val="auto"/>
-              <w:rPr>
-                <w:rFonts w:ascii="Arial" w:eastAsia="Times New Roman" w:hAnsi="Arial" w:cs="Arial"/>
-                <w:kern w:val="0"/>
-                <w:sz w:val="20"/>
-                <w:szCs w:val="20"/>
-                <w:lang w:val="en-US" w:eastAsia="en-US" w:bidi="ar-SA"/>
-              </w:rPr>
-            </w:pPr>
-            <w:r>
-              <w:rPr>
-                <w:rFonts w:ascii="Arial" w:eastAsia="Times New Roman" w:hAnsi="Arial" w:cs="Arial"/>
-                <w:kern w:val="0"/>
-                <w:sz w:val="20"/>
-                <w:szCs w:val="20"/>
-                <w:lang w:val="en-US" w:eastAsia="en-US" w:bidi="ar-SA"/>
-              </w:rPr>
-              <w:t>3. Baigiamas panaudojimo atvejis</w:t>
-            </w:r>
-          </w:p>
-        </w:tc>
-        <w:tc>
-          <w:tcPr>
-            <w:tcW w:w="0" w:type="auto"/>
-            <w:tcBorders>
-              <w:top w:val="single" w:sz="6" w:space="0" w:color="CCCCCC"/>
-              <w:left w:val="single" w:sz="6" w:space="0" w:color="CCCCCC"/>
-              <w:bottom w:val="single" w:sz="6" w:space="0" w:color="000000"/>
-              <w:right w:val="single" w:sz="6" w:space="0" w:color="000000"/>
-            </w:tcBorders>
-            <w:tcMar>
-              <w:top w:w="30" w:type="dxa"/>
-              <w:left w:w="45" w:type="dxa"/>
-              <w:bottom w:w="30" w:type="dxa"/>
-              <w:right w:w="45" w:type="dxa"/>
-            </w:tcMar>
-            <w:vAlign w:val="bottom"/>
-            <w:hideMark/>
-          </w:tcPr>
-          <w:p>
-            <w:pPr>
-              <w:widowControl/>
-              <w:suppressAutoHyphens w:val="0"/>
-              <w:autoSpaceDN/>
-              <w:textAlignment w:val="auto"/>
-              <w:rPr>
-                <w:rFonts w:ascii="Arial" w:eastAsia="Times New Roman" w:hAnsi="Arial" w:cs="Arial"/>
-                <w:kern w:val="0"/>
-                <w:sz w:val="20"/>
-                <w:szCs w:val="20"/>
-                <w:lang w:val="en-US" w:eastAsia="en-US" w:bidi="ar-SA"/>
-              </w:rPr>
-            </w:pPr>
+              <w:t>Užsakymas ištrinamas iš sistemos duomenų bazės</w:t>
+            </w:r>
           </w:p>
         </w:tc>
       </w:tr>
@@ -5895,8 +7468,8 @@
         <w:tblLook w:val="04A0" w:firstRow="1" w:lastRow="0" w:firstColumn="1" w:lastColumn="0" w:noHBand="0" w:noVBand="1"/>
       </w:tblPr>
       <w:tblGrid>
-        <w:gridCol w:w="5124"/>
-        <w:gridCol w:w="4612"/>
+        <w:gridCol w:w="5268"/>
+        <w:gridCol w:w="4468"/>
       </w:tblGrid>
       <w:tr>
         <w:trPr>
@@ -6211,7 +7784,7 @@
               <w:top w:val="single" w:sz="6" w:space="0" w:color="CCCCCC"/>
               <w:left w:val="single" w:sz="6" w:space="0" w:color="CCCCCC"/>
               <w:bottom w:val="single" w:sz="6" w:space="0" w:color="000000"/>
-              <w:right w:val="single" w:sz="4" w:space="0" w:color="auto"/>
+              <w:right w:val="single" w:sz="6" w:space="0" w:color="CCCCCC"/>
             </w:tcBorders>
             <w:shd w:val="clear" w:color="auto" w:fill="FFFFFF"/>
             <w:tcMar>
@@ -6597,10 +8170,10 @@
           <w:tcPr>
             <w:tcW w:w="0" w:type="auto"/>
             <w:tcBorders>
-              <w:top w:val="single" w:sz="6" w:space="0" w:color="000000"/>
+              <w:top w:val="single" w:sz="6" w:space="0" w:color="CCCCCC"/>
               <w:left w:val="single" w:sz="6" w:space="0" w:color="CCCCCC"/>
               <w:bottom w:val="single" w:sz="6" w:space="0" w:color="000000"/>
-              <w:right w:val="single" w:sz="4" w:space="0" w:color="auto"/>
+              <w:right w:val="single" w:sz="6" w:space="0" w:color="000000"/>
             </w:tcBorders>
             <w:shd w:val="clear" w:color="auto" w:fill="FFFFFF"/>
             <w:tcMar>
@@ -6634,7 +8207,7 @@
                 <w:szCs w:val="20"/>
                 <w:lang w:val="en-US" w:eastAsia="en-US" w:bidi="ar-SA"/>
               </w:rPr>
-              <w:t>Sistema pašalina vartotoją iš sistemos. (pakeičia jo būseną į pašalintas)</w:t>
+              <w:t>Sistema pašalina vartotoją iš sistemos.</w:t>
             </w:r>
           </w:p>
         </w:tc>
@@ -6683,7 +8256,7 @@
                 <w:szCs w:val="20"/>
                 <w:lang w:val="en-US" w:eastAsia="en-US" w:bidi="ar-SA"/>
               </w:rPr>
-              <w:t>2. Baigiamas panaudojimo atvejis</w:t>
+              <w:t>2. Vartotojas ištrinamas</w:t>
             </w:r>
           </w:p>
         </w:tc>
@@ -6694,31 +8267,135 @@
               <w:top w:val="single" w:sz="6" w:space="0" w:color="CCCCCC"/>
               <w:left w:val="single" w:sz="6" w:space="0" w:color="CCCCCC"/>
               <w:bottom w:val="single" w:sz="6" w:space="0" w:color="000000"/>
-              <w:right w:val="single" w:sz="6" w:space="0" w:color="000000"/>
-            </w:tcBorders>
-            <w:tcMar>
-              <w:top w:w="30" w:type="dxa"/>
-              <w:left w:w="45" w:type="dxa"/>
-              <w:bottom w:w="30" w:type="dxa"/>
-              <w:right w:w="45" w:type="dxa"/>
-            </w:tcMar>
-            <w:vAlign w:val="bottom"/>
-            <w:hideMark/>
-          </w:tcPr>
-          <w:p>
-            <w:pPr>
-              <w:widowControl/>
-              <w:suppressAutoHyphens w:val="0"/>
-              <w:autoSpaceDN/>
-              <w:textAlignment w:val="auto"/>
-              <w:rPr>
-                <w:rFonts w:ascii="Arial" w:eastAsia="Times New Roman" w:hAnsi="Arial" w:cs="Arial"/>
-                <w:kern w:val="0"/>
-                <w:sz w:val="20"/>
-                <w:szCs w:val="20"/>
-                <w:lang w:val="en-US" w:eastAsia="en-US" w:bidi="ar-SA"/>
-              </w:rPr>
-            </w:pPr>
+              <w:right w:val="single" w:sz="6" w:space="0" w:color="CCCCCC"/>
+            </w:tcBorders>
+            <w:shd w:val="clear" w:color="auto" w:fill="FFFFFF"/>
+            <w:tcMar>
+              <w:top w:w="30" w:type="dxa"/>
+              <w:left w:w="45" w:type="dxa"/>
+              <w:bottom w:w="30" w:type="dxa"/>
+              <w:right w:w="45" w:type="dxa"/>
+            </w:tcMar>
+            <w:vAlign w:val="bottom"/>
+            <w:hideMark/>
+          </w:tcPr>
+          <w:p>
+            <w:pPr>
+              <w:widowControl/>
+              <w:suppressAutoHyphens w:val="0"/>
+              <w:autoSpaceDN/>
+              <w:textAlignment w:val="auto"/>
+              <w:rPr>
+                <w:rFonts w:ascii="Arial" w:eastAsia="Times New Roman" w:hAnsi="Arial" w:cs="Arial"/>
+                <w:kern w:val="0"/>
+                <w:sz w:val="20"/>
+                <w:szCs w:val="20"/>
+                <w:lang w:val="en-US" w:eastAsia="en-US" w:bidi="ar-SA"/>
+              </w:rPr>
+            </w:pPr>
+            <w:r>
+              <w:rPr>
+                <w:rFonts w:ascii="Arial" w:eastAsia="Times New Roman" w:hAnsi="Arial" w:cs="Arial"/>
+                <w:kern w:val="0"/>
+                <w:sz w:val="20"/>
+                <w:szCs w:val="20"/>
+                <w:lang w:val="en-US" w:eastAsia="en-US" w:bidi="ar-SA"/>
+              </w:rPr>
+              <w:t>pakeičia jo būseną į pašalintas duomenų bazėje</w:t>
+            </w:r>
+          </w:p>
+        </w:tc>
+      </w:tr>
+      <w:tr>
+        <w:trPr>
+          <w:trHeight w:val="315"/>
+        </w:trPr>
+        <w:tc>
+          <w:tcPr>
+            <w:tcW w:w="0" w:type="auto"/>
+            <w:tcBorders>
+              <w:top w:val="single" w:sz="6" w:space="0" w:color="CCCCCC"/>
+              <w:left w:val="single" w:sz="6" w:space="0" w:color="000000"/>
+              <w:bottom w:val="single" w:sz="6" w:space="0" w:color="000000"/>
+              <w:right w:val="single" w:sz="6" w:space="0" w:color="000000"/>
+            </w:tcBorders>
+            <w:tcMar>
+              <w:top w:w="30" w:type="dxa"/>
+              <w:left w:w="45" w:type="dxa"/>
+              <w:bottom w:w="30" w:type="dxa"/>
+              <w:right w:w="45" w:type="dxa"/>
+            </w:tcMar>
+            <w:vAlign w:val="bottom"/>
+            <w:hideMark/>
+          </w:tcPr>
+          <w:p>
+            <w:pPr>
+              <w:widowControl/>
+              <w:suppressAutoHyphens w:val="0"/>
+              <w:autoSpaceDN/>
+              <w:textAlignment w:val="auto"/>
+              <w:rPr>
+                <w:rFonts w:ascii="Arial" w:eastAsia="Times New Roman" w:hAnsi="Arial" w:cs="Arial"/>
+                <w:kern w:val="0"/>
+                <w:sz w:val="20"/>
+                <w:szCs w:val="20"/>
+                <w:lang w:val="en-US" w:eastAsia="en-US" w:bidi="ar-SA"/>
+              </w:rPr>
+            </w:pPr>
+            <w:r>
+              <w:rPr>
+                <w:rFonts w:ascii="Arial" w:eastAsia="Times New Roman" w:hAnsi="Arial" w:cs="Arial"/>
+                <w:kern w:val="0"/>
+                <w:sz w:val="20"/>
+                <w:szCs w:val="20"/>
+                <w:lang w:val="en-US" w:eastAsia="en-US" w:bidi="ar-SA"/>
+              </w:rPr>
+              <w:t>3. Ištrinti iš administratoriaus matomo sąrašo</w:t>
+            </w:r>
+          </w:p>
+        </w:tc>
+        <w:tc>
+          <w:tcPr>
+            <w:tcW w:w="0" w:type="auto"/>
+            <w:tcBorders>
+              <w:top w:val="single" w:sz="6" w:space="0" w:color="CCCCCC"/>
+              <w:left w:val="single" w:sz="6" w:space="0" w:color="CCCCCC"/>
+              <w:bottom w:val="single" w:sz="6" w:space="0" w:color="000000"/>
+              <w:right w:val="single" w:sz="6" w:space="0" w:color="000000"/>
+            </w:tcBorders>
+            <w:tcMar>
+              <w:top w:w="30" w:type="dxa"/>
+              <w:left w:w="45" w:type="dxa"/>
+              <w:bottom w:w="30" w:type="dxa"/>
+              <w:right w:w="45" w:type="dxa"/>
+            </w:tcMar>
+            <w:vAlign w:val="bottom"/>
+            <w:hideMark/>
+          </w:tcPr>
+          <w:p>
+            <w:pPr>
+              <w:widowControl/>
+              <w:suppressAutoHyphens w:val="0"/>
+              <w:autoSpaceDN/>
+              <w:textAlignment w:val="auto"/>
+              <w:rPr>
+                <w:rFonts w:ascii="Arial" w:eastAsia="Times New Roman" w:hAnsi="Arial" w:cs="Arial"/>
+                <w:kern w:val="0"/>
+                <w:sz w:val="20"/>
+                <w:szCs w:val="20"/>
+                <w:lang w:val="en-US" w:eastAsia="en-US" w:bidi="ar-SA"/>
+              </w:rPr>
+            </w:pPr>
+            <w:r>
+              <w:rPr>
+                <w:rFonts w:ascii="Arial" w:eastAsia="Times New Roman" w:hAnsi="Arial" w:cs="Arial"/>
+                <w:kern w:val="0"/>
+                <w:sz w:val="20"/>
+                <w:szCs w:val="20"/>
+                <w:lang w:val="en-US" w:eastAsia="en-US" w:bidi="ar-SA"/>
+              </w:rPr>
+              <w:t>Ištrinamas vartotojas iš administratoriaus atidaryto vartotojų sąrašo</w:t>
+            </w:r>
           </w:p>
         </w:tc>
       </w:tr>
@@ -6834,6 +8511,8 @@
         <w:spacing w:after="160" w:line="259" w:lineRule="auto"/>
         <w:textAlignment w:val="auto"/>
       </w:pPr>
+      <w:bookmarkStart w:id="11" w:name="_GoBack"/>
+      <w:bookmarkEnd w:id="11"/>
       <w:r>
         <w:tab/>
       </w:r>
@@ -25360,10 +27039,12 @@
         <w:pStyle w:val="Heading2"/>
         <w:jc w:val="center"/>
       </w:pPr>
+      <w:bookmarkStart w:id="12" w:name="_Toc401659585"/>
       <w:r>
         <w:lastRenderedPageBreak/>
         <w:t>Vartotojo sąsajos modelis</w:t>
       </w:r>
+      <w:bookmarkEnd w:id="12"/>
     </w:p>
     <w:p>
       <w:r>
@@ -25434,7 +27115,7 @@
                     </pic:cNvPicPr>
                   </pic:nvPicPr>
                   <pic:blipFill>
-                    <a:blip r:embed="rId13">
+                    <a:blip r:embed="rId14">
                       <a:extLst>
                         <a:ext uri="{28A0092B-C50C-407E-A947-70E740481C1C}">
                           <a14:useLocalDpi xmlns:a14="http://schemas.microsoft.com/office/drawing/2010/main" val="0"/>
@@ -25488,7 +27169,7 @@
                     <pic:cNvPicPr/>
                   </pic:nvPicPr>
                   <pic:blipFill>
-                    <a:blip r:embed="rId14"/>
+                    <a:blip r:embed="rId15"/>
                     <a:stretch>
                       <a:fillRect/>
                     </a:stretch>
@@ -25526,10 +27207,12 @@
       <w:pPr>
         <w:pStyle w:val="Heading2"/>
       </w:pPr>
+      <w:bookmarkStart w:id="13" w:name="_Toc401659586"/>
       <w:r>
         <w:lastRenderedPageBreak/>
         <w:t>Esybių modelis</w:t>
       </w:r>
+      <w:bookmarkEnd w:id="13"/>
     </w:p>
     <w:p/>
     <w:p>
@@ -25609,7 +27292,7 @@
                     <pic:cNvPicPr/>
                   </pic:nvPicPr>
                   <pic:blipFill>
-                    <a:blip r:embed="rId15">
+                    <a:blip r:embed="rId16">
                       <a:extLst>
                         <a:ext uri="{28A0092B-C50C-407E-A947-70E740481C1C}">
                           <a14:useLocalDpi xmlns:a14="http://schemas.microsoft.com/office/drawing/2010/main" val="0"/>
@@ -25675,19 +27358,23 @@
         <w:pStyle w:val="Heading2"/>
         <w:jc w:val="center"/>
       </w:pPr>
+      <w:bookmarkStart w:id="14" w:name="_Toc401659587"/>
       <w:r>
         <w:lastRenderedPageBreak/>
         <w:t>Panaudojimo atvejų sekos</w:t>
       </w:r>
+      <w:bookmarkEnd w:id="14"/>
     </w:p>
     <w:p/>
     <w:p>
       <w:pPr>
         <w:pStyle w:val="Heading3"/>
       </w:pPr>
+      <w:bookmarkStart w:id="15" w:name="_Toc401659588"/>
       <w:r>
         <w:t>Pašalinti vartotoją</w:t>
       </w:r>
+      <w:bookmarkEnd w:id="15"/>
     </w:p>
     <w:p>
       <w:r>
@@ -25711,7 +27398,7 @@
                     <pic:cNvPicPr/>
                   </pic:nvPicPr>
                   <pic:blipFill>
-                    <a:blip r:embed="rId16"/>
+                    <a:blip r:embed="rId17"/>
                     <a:stretch>
                       <a:fillRect/>
                     </a:stretch>
@@ -25737,9 +27424,11 @@
       <w:pPr>
         <w:pStyle w:val="Heading3"/>
       </w:pPr>
+      <w:bookmarkStart w:id="16" w:name="_Toc401659589"/>
       <w:r>
         <w:t>Pakeisti užsakymo būseną</w:t>
       </w:r>
+      <w:bookmarkEnd w:id="16"/>
     </w:p>
     <w:p>
       <w:r>
@@ -25763,7 +27452,7 @@
                     <pic:cNvPicPr/>
                   </pic:nvPicPr>
                   <pic:blipFill>
-                    <a:blip r:embed="rId17"/>
+                    <a:blip r:embed="rId18"/>
                     <a:stretch>
                       <a:fillRect/>
                     </a:stretch>
@@ -25788,9 +27477,11 @@
       <w:pPr>
         <w:pStyle w:val="Heading3"/>
       </w:pPr>
+      <w:bookmarkStart w:id="17" w:name="_Toc401659590"/>
       <w:r>
         <w:t>Pašalinti neapmokėtą užsakymą</w:t>
       </w:r>
+      <w:bookmarkEnd w:id="17"/>
     </w:p>
     <w:p>
       <w:r>
@@ -25814,7 +27505,7 @@
                     <pic:cNvPicPr/>
                   </pic:nvPicPr>
                   <pic:blipFill>
-                    <a:blip r:embed="rId18"/>
+                    <a:blip r:embed="rId19"/>
                     <a:stretch>
                       <a:fillRect/>
                     </a:stretch>
@@ -25842,10 +27533,12 @@
       <w:r>
         <w:br w:type="page"/>
       </w:r>
+      <w:bookmarkStart w:id="18" w:name="_Toc401659591"/>
       <w:r>
         <w:lastRenderedPageBreak/>
         <w:t>Pardavimų statistikos atvaizdavimas</w:t>
       </w:r>
+      <w:bookmarkEnd w:id="18"/>
     </w:p>
     <w:p>
       <w:pPr>
@@ -25876,7 +27569,7 @@
                     <pic:cNvPicPr/>
                   </pic:nvPicPr>
                   <pic:blipFill>
-                    <a:blip r:embed="rId19"/>
+                    <a:blip r:embed="rId20"/>
                     <a:stretch>
                       <a:fillRect/>
                     </a:stretch>
@@ -25910,9 +27603,11 @@
       <w:pPr>
         <w:pStyle w:val="Heading3"/>
       </w:pPr>
+      <w:bookmarkStart w:id="19" w:name="_Toc401659592"/>
       <w:r>
         <w:t>Pašalinti prekę</w:t>
       </w:r>
+      <w:bookmarkEnd w:id="19"/>
     </w:p>
     <w:p>
       <w:r>
@@ -25938,7 +27633,7 @@
                     </pic:cNvPicPr>
                   </pic:nvPicPr>
                   <pic:blipFill>
-                    <a:blip r:embed="rId20">
+                    <a:blip r:embed="rId21">
                       <a:extLst>
                         <a:ext uri="{28A0092B-C50C-407E-A947-70E740481C1C}">
                           <a14:useLocalDpi xmlns:a14="http://schemas.microsoft.com/office/drawing/2010/main" val="0"/>
@@ -25974,9 +27669,11 @@
       <w:pPr>
         <w:pStyle w:val="Heading3"/>
       </w:pPr>
+      <w:bookmarkStart w:id="20" w:name="_Toc401659593"/>
       <w:r>
         <w:t>Sukurti prekę</w:t>
       </w:r>
+      <w:bookmarkEnd w:id="20"/>
     </w:p>
     <w:p>
       <w:r>
@@ -26002,7 +27699,7 @@
                     </pic:cNvPicPr>
                   </pic:nvPicPr>
                   <pic:blipFill>
-                    <a:blip r:embed="rId21">
+                    <a:blip r:embed="rId22">
                       <a:extLst>
                         <a:ext uri="{28A0092B-C50C-407E-A947-70E740481C1C}">
                           <a14:useLocalDpi xmlns:a14="http://schemas.microsoft.com/office/drawing/2010/main" val="0"/>
@@ -26039,10 +27736,12 @@
       <w:pPr>
         <w:pStyle w:val="Heading3"/>
       </w:pPr>
+      <w:bookmarkStart w:id="21" w:name="_Toc401659594"/>
       <w:r>
         <w:lastRenderedPageBreak/>
         <w:t>Redaguoti prekę</w:t>
       </w:r>
+      <w:bookmarkEnd w:id="21"/>
     </w:p>
     <w:p>
       <w:r>
@@ -26068,7 +27767,7 @@
                     </pic:cNvPicPr>
                   </pic:nvPicPr>
                   <pic:blipFill>
-                    <a:blip r:embed="rId22">
+                    <a:blip r:embed="rId23">
                       <a:extLst>
                         <a:ext uri="{28A0092B-C50C-407E-A947-70E740481C1C}">
                           <a14:useLocalDpi xmlns:a14="http://schemas.microsoft.com/office/drawing/2010/main" val="0"/>
@@ -26104,6 +27803,7 @@
       <w:pPr>
         <w:pStyle w:val="Heading3"/>
       </w:pPr>
+      <w:bookmarkStart w:id="22" w:name="_Toc401659595"/>
       <w:r>
         <w:t>Filtruoti prekių s</w:t>
       </w:r>
@@ -26113,6 +27813,7 @@
       <w:r>
         <w:t>rašą</w:t>
       </w:r>
+      <w:bookmarkEnd w:id="22"/>
     </w:p>
     <w:p>
       <w:r>
@@ -26143,7 +27844,7 @@
                     </pic:cNvPicPr>
                   </pic:nvPicPr>
                   <pic:blipFill>
-                    <a:blip r:embed="rId23">
+                    <a:blip r:embed="rId24">
                       <a:extLst>
                         <a:ext uri="{28A0092B-C50C-407E-A947-70E740481C1C}">
                           <a14:useLocalDpi xmlns:a14="http://schemas.microsoft.com/office/drawing/2010/main" val="0"/>
@@ -26179,9 +27880,11 @@
       <w:pPr>
         <w:pStyle w:val="Heading3"/>
       </w:pPr>
+      <w:bookmarkStart w:id="23" w:name="_Toc401659596"/>
       <w:r>
         <w:t>Ištrinti mediją</w:t>
       </w:r>
+      <w:bookmarkEnd w:id="23"/>
     </w:p>
     <w:p>
       <w:r>
@@ -26207,7 +27910,7 @@
                     </pic:cNvPicPr>
                   </pic:nvPicPr>
                   <pic:blipFill>
-                    <a:blip r:embed="rId24">
+                    <a:blip r:embed="rId25">
                       <a:extLst>
                         <a:ext uri="{28A0092B-C50C-407E-A947-70E740481C1C}">
                           <a14:useLocalDpi xmlns:a14="http://schemas.microsoft.com/office/drawing/2010/main" val="0"/>
@@ -26262,10 +27965,12 @@
       <w:pPr>
         <w:pStyle w:val="Heading2"/>
       </w:pPr>
+      <w:bookmarkStart w:id="24" w:name="_Toc401659597"/>
       <w:r>
         <w:lastRenderedPageBreak/>
         <w:t>Registracijos seka:</w:t>
       </w:r>
+      <w:bookmarkEnd w:id="24"/>
     </w:p>
     <w:p/>
     <w:p>
@@ -26292,7 +27997,7 @@
                     </pic:cNvPicPr>
                   </pic:nvPicPr>
                   <pic:blipFill>
-                    <a:blip r:embed="rId25">
+                    <a:blip r:embed="rId26">
                       <a:extLst>
                         <a:ext uri="{28A0092B-C50C-407E-A947-70E740481C1C}">
                           <a14:useLocalDpi xmlns:a14="http://schemas.microsoft.com/office/drawing/2010/main" val="0"/>
@@ -26329,9 +28034,11 @@
       <w:pPr>
         <w:pStyle w:val="Heading2"/>
       </w:pPr>
+      <w:bookmarkStart w:id="25" w:name="_Toc401659598"/>
       <w:r>
         <w:t>Prisijungimo seka:</w:t>
       </w:r>
+      <w:bookmarkEnd w:id="25"/>
     </w:p>
     <w:p/>
     <w:p>
@@ -26358,7 +28065,7 @@
                     </pic:cNvPicPr>
                   </pic:nvPicPr>
                   <pic:blipFill>
-                    <a:blip r:embed="rId26">
+                    <a:blip r:embed="rId27">
                       <a:extLst>
                         <a:ext uri="{28A0092B-C50C-407E-A947-70E740481C1C}">
                           <a14:useLocalDpi xmlns:a14="http://schemas.microsoft.com/office/drawing/2010/main" val="0"/>
@@ -26406,10 +28113,12 @@
       <w:pPr>
         <w:pStyle w:val="Heading2"/>
       </w:pPr>
+      <w:bookmarkStart w:id="26" w:name="_Toc401659599"/>
       <w:r>
         <w:lastRenderedPageBreak/>
         <w:t>Kategorijų medžio formavimo seka:</w:t>
       </w:r>
+      <w:bookmarkEnd w:id="26"/>
     </w:p>
     <w:p/>
     <w:p>
@@ -26436,7 +28145,7 @@
                     </pic:cNvPicPr>
                   </pic:nvPicPr>
                   <pic:blipFill>
-                    <a:blip r:embed="rId27">
+                    <a:blip r:embed="rId28">
                       <a:extLst>
                         <a:ext uri="{28A0092B-C50C-407E-A947-70E740481C1C}">
                           <a14:useLocalDpi xmlns:a14="http://schemas.microsoft.com/office/drawing/2010/main" val="0"/>
@@ -26473,9 +28182,11 @@
       <w:pPr>
         <w:pStyle w:val="Heading2"/>
       </w:pPr>
+      <w:bookmarkStart w:id="27" w:name="_Toc401659600"/>
       <w:r>
         <w:t>Puslapiatoriaus veiksmų seka:</w:t>
       </w:r>
+      <w:bookmarkEnd w:id="27"/>
     </w:p>
     <w:p/>
     <w:p>
@@ -26502,7 +28213,7 @@
                     </pic:cNvPicPr>
                   </pic:nvPicPr>
                   <pic:blipFill>
-                    <a:blip r:embed="rId28">
+                    <a:blip r:embed="rId29">
                       <a:extLst>
                         <a:ext uri="{28A0092B-C50C-407E-A947-70E740481C1C}">
                           <a14:useLocalDpi xmlns:a14="http://schemas.microsoft.com/office/drawing/2010/main" val="0"/>
@@ -26555,10 +28266,12 @@
       <w:pPr>
         <w:pStyle w:val="Heading3"/>
       </w:pPr>
+      <w:bookmarkStart w:id="28" w:name="_Toc401659601"/>
       <w:r>
         <w:lastRenderedPageBreak/>
         <w:t>Turinio atvaizdavimas.</w:t>
       </w:r>
+      <w:bookmarkEnd w:id="28"/>
     </w:p>
     <w:p>
       <w:r>
@@ -26584,7 +28297,7 @@
                     </pic:cNvPicPr>
                   </pic:nvPicPr>
                   <pic:blipFill>
-                    <a:blip r:embed="rId29">
+                    <a:blip r:embed="rId30">
                       <a:extLst>
                         <a:ext uri="{28A0092B-C50C-407E-A947-70E740481C1C}">
                           <a14:useLocalDpi xmlns:a14="http://schemas.microsoft.com/office/drawing/2010/main" val="0"/>
@@ -26620,9 +28333,11 @@
       <w:pPr>
         <w:pStyle w:val="Heading3"/>
       </w:pPr>
+      <w:bookmarkStart w:id="29" w:name="_Toc401659602"/>
       <w:r>
         <w:t>Prekės nuotraukų atvaizdavimas.</w:t>
       </w:r>
+      <w:bookmarkEnd w:id="29"/>
     </w:p>
     <w:p>
       <w:r>
@@ -26648,7 +28363,7 @@
                     </pic:cNvPicPr>
                   </pic:nvPicPr>
                   <pic:blipFill>
-                    <a:blip r:embed="rId30">
+                    <a:blip r:embed="rId31">
                       <a:extLst>
                         <a:ext uri="{28A0092B-C50C-407E-A947-70E740481C1C}">
                           <a14:useLocalDpi xmlns:a14="http://schemas.microsoft.com/office/drawing/2010/main" val="0"/>
@@ -26684,15 +28399,21 @@
       <w:pPr>
         <w:pStyle w:val="Heading3"/>
       </w:pPr>
+      <w:bookmarkStart w:id="30" w:name="_Toc401659603"/>
       <w:r>
         <w:lastRenderedPageBreak/>
-        <w:t xml:space="preserve">Prekės aprašymo lango atvaizdavimas. </w:t>
+        <w:t>Prekės aprašymo lango atvaizdavimas.</w:t>
+      </w:r>
+      <w:bookmarkEnd w:id="30"/>
+      <w:r>
+        <w:t xml:space="preserve"> </w:t>
       </w:r>
     </w:p>
     <w:p>
       <w:pPr>
         <w:pStyle w:val="Heading3"/>
       </w:pPr>
+      <w:bookmarkStart w:id="31" w:name="_Toc401659604"/>
       <w:r>
         <w:rPr>
           <w:noProof/>
@@ -26716,7 +28437,7 @@
                     </pic:cNvPicPr>
                   </pic:nvPicPr>
                   <pic:blipFill>
-                    <a:blip r:embed="rId31">
+                    <a:blip r:embed="rId11">
                       <a:extLst>
                         <a:ext uri="{28A0092B-C50C-407E-A947-70E740481C1C}">
                           <a14:useLocalDpi xmlns:a14="http://schemas.microsoft.com/office/drawing/2010/main" val="0"/>
@@ -26747,14 +28468,17 @@
           </wp:inline>
         </w:drawing>
       </w:r>
+      <w:bookmarkEnd w:id="31"/>
     </w:p>
     <w:p>
       <w:pPr>
         <w:pStyle w:val="Heading3"/>
       </w:pPr>
+      <w:bookmarkStart w:id="32" w:name="_Toc401659605"/>
       <w:r>
         <w:t>Prekių nuotraukų atvaizdavimas sąrašuose.</w:t>
       </w:r>
+      <w:bookmarkEnd w:id="32"/>
     </w:p>
     <w:p>
       <w:r>
@@ -26811,8 +28535,6 @@
           </wp:inline>
         </w:drawing>
       </w:r>
-      <w:bookmarkStart w:id="9" w:name="_GoBack"/>
-      <w:bookmarkEnd w:id="9"/>
     </w:p>
     <w:sectPr>
       <w:footerReference w:type="first" r:id="rId33"/>
@@ -26878,7 +28600,7 @@
           <w:rPr>
             <w:noProof/>
           </w:rPr>
-          <w:t>23</w:t>
+          <w:t>9</w:t>
         </w:r>
         <w:r>
           <w:rPr>
@@ -26942,7 +28664,7 @@
           <w:rPr>
             <w:noProof/>
           </w:rPr>
-          <w:t>4</w:t>
+          <w:t>5</w:t>
         </w:r>
         <w:r>
           <w:rPr>
@@ -28076,6 +29798,23 @@
       <w:lang w:val="lt-LT" w:eastAsia="zh-CN" w:bidi="hi-IN"/>
     </w:rPr>
   </w:style>
+  <w:style w:type="paragraph" w:styleId="TOC3">
+    <w:name w:val="toc 3"/>
+    <w:basedOn w:val="Normal"/>
+    <w:next w:val="Normal"/>
+    <w:autoRedefine/>
+    <w:uiPriority w:val="39"/>
+    <w:unhideWhenUsed/>
+    <w:rsid w:val="002C5BD0"/>
+    <w:pPr>
+      <w:spacing w:after="100"/>
+      <w:ind w:left="480"/>
+    </w:pPr>
+    <w:rPr>
+      <w:rFonts w:cs="Mangal"/>
+      <w:szCs w:val="21"/>
+    </w:rPr>
+  </w:style>
 </w:styles>
 </file>
 
@@ -28345,7 +30084,7 @@
 </file>
 
 <file path=customXml/itemProps1.xml><?xml version="1.0" encoding="utf-8"?>
-<ds:datastoreItem xmlns:ds="http://schemas.openxmlformats.org/officeDocument/2006/customXml" ds:itemID="{3BFFB153-15CB-4EA5-92AF-8D9C9112369B}">
+<ds:datastoreItem xmlns:ds="http://schemas.openxmlformats.org/officeDocument/2006/customXml" ds:itemID="{B006507C-7DB1-4025-9372-8D10D5CB002E}">
   <ds:schemaRefs>
     <ds:schemaRef ds:uri="http://schemas.openxmlformats.org/officeDocument/2006/bibliography"/>
   </ds:schemaRefs>

</xml_diff>

<commit_message>
pataisytas doc'as, prideda lab 3 db schema
</commit_message>
<xml_diff>
--- a/Marius Krajauskas IFAi-2.docx
+++ b/Marius Krajauskas IFAi-2.docx
@@ -4544,7 +4544,7 @@
             <v:path o:extrusionok="f" gradientshapeok="t" o:connecttype="rect"/>
             <o:lock v:ext="edit" aspectratio="t"/>
           </v:shapetype>
-          <v:shape id="_x0000_s1028" type="#_x0000_t75" style="position:absolute;left:0;text-align:left;margin-left:1486.4pt;margin-top:0;width:237pt;height:738.75pt;z-index:251659264;mso-position-horizontal:right;mso-position-horizontal-relative:margin;mso-position-vertical:bottom;mso-position-vertical-relative:margin;mso-width-relative:page;mso-height-relative:page">
+          <v:shape id="_x0000_s1028" type="#_x0000_t75" style="position:absolute;left:0;text-align:left;margin-left:1672.2pt;margin-top:0;width:237pt;height:738.75pt;z-index:251659264;mso-position-horizontal:right;mso-position-horizontal-relative:margin;mso-position-vertical:bottom;mso-position-vertical-relative:margin;mso-width-relative:page;mso-height-relative:page">
             <v:imagedata r:id="rId13" o:title="Panaudojimo atvejų diagrama"/>
             <w10:wrap type="square" anchorx="margin" anchory="margin"/>
           </v:shape>
@@ -8511,8 +8511,6 @@
         <w:spacing w:after="160" w:line="259" w:lineRule="auto"/>
         <w:textAlignment w:val="auto"/>
       </w:pPr>
-      <w:bookmarkStart w:id="11" w:name="_GoBack"/>
-      <w:bookmarkEnd w:id="11"/>
       <w:r>
         <w:tab/>
       </w:r>
@@ -27039,12 +27037,12 @@
         <w:pStyle w:val="Heading2"/>
         <w:jc w:val="center"/>
       </w:pPr>
-      <w:bookmarkStart w:id="12" w:name="_Toc401659585"/>
+      <w:bookmarkStart w:id="11" w:name="_Toc401659585"/>
       <w:r>
         <w:lastRenderedPageBreak/>
         <w:t>Vartotojo sąsajos modelis</w:t>
       </w:r>
-      <w:bookmarkEnd w:id="12"/>
+      <w:bookmarkEnd w:id="11"/>
     </w:p>
     <w:p>
       <w:r>
@@ -27207,12 +27205,12 @@
       <w:pPr>
         <w:pStyle w:val="Heading2"/>
       </w:pPr>
-      <w:bookmarkStart w:id="13" w:name="_Toc401659586"/>
+      <w:bookmarkStart w:id="12" w:name="_Toc401659586"/>
       <w:r>
         <w:lastRenderedPageBreak/>
         <w:t>Esybių modelis</w:t>
       </w:r>
-      <w:bookmarkEnd w:id="13"/>
+      <w:bookmarkEnd w:id="12"/>
     </w:p>
     <w:p/>
     <w:p>
@@ -27262,6 +27260,17 @@
     <w:p>
       <w:pPr>
         <w:ind w:left="2160" w:firstLine="720"/>
+        <w:rPr>
+          <w:noProof/>
+          <w:lang w:val="en-US" w:eastAsia="en-US" w:bidi="ar-SA"/>
+        </w:rPr>
+      </w:pPr>
+      <w:bookmarkStart w:id="13" w:name="_GoBack"/>
+      <w:bookmarkEnd w:id="13"/>
+    </w:p>
+    <w:p>
+      <w:pPr>
+        <w:ind w:left="2160" w:firstLine="720"/>
       </w:pPr>
       <w:r>
         <w:rPr>
@@ -27269,18 +27278,18 @@
           <w:lang w:val="en-US" w:eastAsia="en-US" w:bidi="ar-SA"/>
         </w:rPr>
         <w:drawing>
-          <wp:anchor distT="0" distB="0" distL="114300" distR="114300" simplePos="0" relativeHeight="251660288" behindDoc="1" locked="0" layoutInCell="1" allowOverlap="1">
-            <wp:simplePos x="1695450" y="1466850"/>
-            <wp:positionH relativeFrom="margin">
-              <wp:align>center</wp:align>
+          <wp:anchor distT="0" distB="0" distL="114300" distR="114300" simplePos="0" relativeHeight="251660288" behindDoc="0" locked="0" layoutInCell="1" allowOverlap="1">
+            <wp:simplePos x="0" y="0"/>
+            <wp:positionH relativeFrom="column">
+              <wp:posOffset>648310</wp:posOffset>
             </wp:positionH>
-            <wp:positionV relativeFrom="margin">
-              <wp:align>center</wp:align>
+            <wp:positionV relativeFrom="paragraph">
+              <wp:posOffset>1397</wp:posOffset>
             </wp:positionV>
-            <wp:extent cx="5867400" cy="5200650"/>
+            <wp:extent cx="6192520" cy="4440555"/>
             <wp:effectExtent l="0" t="0" r="0" b="0"/>
             <wp:wrapSquare wrapText="bothSides"/>
-            <wp:docPr id="3" name="Picture 3"/>
+            <wp:docPr id="33" name="Picture 33"/>
             <wp:cNvGraphicFramePr>
               <a:graphicFrameLocks xmlns:a="http://schemas.openxmlformats.org/drawingml/2006/main" noChangeAspect="1"/>
             </wp:cNvGraphicFramePr>
@@ -27306,7 +27315,7 @@
                   <pic:spPr>
                     <a:xfrm>
                       <a:off x="0" y="0"/>
-                      <a:ext cx="5867400" cy="5200650"/>
+                      <a:ext cx="6192520" cy="4440555"/>
                     </a:xfrm>
                     <a:prstGeom prst="rect">
                       <a:avLst/>
@@ -27323,22 +27332,6 @@
             </wp14:sizeRelV>
           </wp:anchor>
         </w:drawing>
-      </w:r>
-    </w:p>
-    <w:p/>
-    <w:p/>
-    <w:p/>
-    <w:p/>
-    <w:p/>
-    <w:p/>
-    <w:p>
-      <w:pPr>
-        <w:tabs>
-          <w:tab w:val="left" w:pos="3720"/>
-        </w:tabs>
-      </w:pPr>
-      <w:r>
-        <w:tab/>
       </w:r>
     </w:p>
     <w:p>
@@ -28280,10 +28273,10 @@
           <w:lang w:val="en-US" w:eastAsia="en-US" w:bidi="ar-SA"/>
         </w:rPr>
         <w:drawing>
-          <wp:inline distT="0" distB="0" distL="0" distR="0" wp14:anchorId="3A3465D1" wp14:editId="0732D640">
-            <wp:extent cx="5876925" cy="4067175"/>
-            <wp:effectExtent l="0" t="0" r="9525" b="9525"/>
-            <wp:docPr id="19" name="Picture 19" descr="C:\Users\Meidux\Desktop\1.bmp"/>
+          <wp:inline distT="0" distB="0" distL="0" distR="0" wp14:anchorId="6C8ED567" wp14:editId="3E9DC36F">
+            <wp:extent cx="5676191" cy="4038096"/>
+            <wp:effectExtent l="0" t="0" r="1270" b="635"/>
+            <wp:docPr id="25" name="Picture 25"/>
             <wp:cNvGraphicFramePr>
               <a:graphicFrameLocks xmlns:a="http://schemas.openxmlformats.org/drawingml/2006/main" noChangeAspect="1"/>
             </wp:cNvGraphicFramePr>
@@ -28291,36 +28284,23 @@
               <a:graphicData uri="http://schemas.openxmlformats.org/drawingml/2006/picture">
                 <pic:pic xmlns:pic="http://schemas.openxmlformats.org/drawingml/2006/picture">
                   <pic:nvPicPr>
-                    <pic:cNvPr id="0" name="Picture 1" descr="C:\Users\Meidux\Desktop\1.bmp"/>
-                    <pic:cNvPicPr>
-                      <a:picLocks noChangeAspect="1" noChangeArrowheads="1"/>
-                    </pic:cNvPicPr>
+                    <pic:cNvPr id="0" name=""/>
+                    <pic:cNvPicPr/>
                   </pic:nvPicPr>
                   <pic:blipFill>
-                    <a:blip r:embed="rId30">
-                      <a:extLst>
-                        <a:ext uri="{28A0092B-C50C-407E-A947-70E740481C1C}">
-                          <a14:useLocalDpi xmlns:a14="http://schemas.microsoft.com/office/drawing/2010/main" val="0"/>
-                        </a:ext>
-                      </a:extLst>
-                    </a:blip>
-                    <a:srcRect/>
+                    <a:blip r:embed="rId30"/>
                     <a:stretch>
                       <a:fillRect/>
                     </a:stretch>
                   </pic:blipFill>
-                  <pic:spPr bwMode="auto">
+                  <pic:spPr>
                     <a:xfrm>
                       <a:off x="0" y="0"/>
-                      <a:ext cx="5876925" cy="4067175"/>
+                      <a:ext cx="5676191" cy="4038096"/>
                     </a:xfrm>
                     <a:prstGeom prst="rect">
                       <a:avLst/>
                     </a:prstGeom>
-                    <a:noFill/>
-                    <a:ln>
-                      <a:noFill/>
-                    </a:ln>
                   </pic:spPr>
                 </pic:pic>
               </a:graphicData>
@@ -28346,10 +28326,10 @@
           <w:lang w:val="en-US" w:eastAsia="en-US" w:bidi="ar-SA"/>
         </w:rPr>
         <w:drawing>
-          <wp:inline distT="0" distB="0" distL="0" distR="0" wp14:anchorId="44520820" wp14:editId="1A0E9A48">
-            <wp:extent cx="6191250" cy="3609975"/>
-            <wp:effectExtent l="0" t="0" r="0" b="9525"/>
-            <wp:docPr id="20" name="Picture 20" descr="C:\Users\Meidux\Desktop\2.bmp"/>
+          <wp:inline distT="0" distB="0" distL="0" distR="0" wp14:anchorId="321021F3" wp14:editId="2FF34277">
+            <wp:extent cx="6192520" cy="3448685"/>
+            <wp:effectExtent l="0" t="0" r="0" b="0"/>
+            <wp:docPr id="30" name="Picture 30"/>
             <wp:cNvGraphicFramePr>
               <a:graphicFrameLocks xmlns:a="http://schemas.openxmlformats.org/drawingml/2006/main" noChangeAspect="1"/>
             </wp:cNvGraphicFramePr>
@@ -28357,36 +28337,23 @@
               <a:graphicData uri="http://schemas.openxmlformats.org/drawingml/2006/picture">
                 <pic:pic xmlns:pic="http://schemas.openxmlformats.org/drawingml/2006/picture">
                   <pic:nvPicPr>
-                    <pic:cNvPr id="0" name="Picture 2" descr="C:\Users\Meidux\Desktop\2.bmp"/>
-                    <pic:cNvPicPr>
-                      <a:picLocks noChangeAspect="1" noChangeArrowheads="1"/>
-                    </pic:cNvPicPr>
+                    <pic:cNvPr id="0" name=""/>
+                    <pic:cNvPicPr/>
                   </pic:nvPicPr>
                   <pic:blipFill>
-                    <a:blip r:embed="rId31">
-                      <a:extLst>
-                        <a:ext uri="{28A0092B-C50C-407E-A947-70E740481C1C}">
-                          <a14:useLocalDpi xmlns:a14="http://schemas.microsoft.com/office/drawing/2010/main" val="0"/>
-                        </a:ext>
-                      </a:extLst>
-                    </a:blip>
-                    <a:srcRect/>
+                    <a:blip r:embed="rId31"/>
                     <a:stretch>
                       <a:fillRect/>
                     </a:stretch>
                   </pic:blipFill>
-                  <pic:spPr bwMode="auto">
+                  <pic:spPr>
                     <a:xfrm>
                       <a:off x="0" y="0"/>
-                      <a:ext cx="6191250" cy="3609975"/>
+                      <a:ext cx="6192520" cy="3448685"/>
                     </a:xfrm>
                     <a:prstGeom prst="rect">
                       <a:avLst/>
                     </a:prstGeom>
-                    <a:noFill/>
-                    <a:ln>
-                      <a:noFill/>
-                    </a:ln>
                   </pic:spPr>
                 </pic:pic>
               </a:graphicData>
@@ -28413,17 +28380,16 @@
       <w:pPr>
         <w:pStyle w:val="Heading3"/>
       </w:pPr>
-      <w:bookmarkStart w:id="31" w:name="_Toc401659604"/>
       <w:r>
         <w:rPr>
           <w:noProof/>
           <w:lang w:val="en-US" w:eastAsia="en-US" w:bidi="ar-SA"/>
         </w:rPr>
         <w:drawing>
-          <wp:inline distT="0" distB="0" distL="0" distR="0" wp14:anchorId="3D4169CA" wp14:editId="1184359D">
-            <wp:extent cx="6191250" cy="4010025"/>
-            <wp:effectExtent l="0" t="0" r="0" b="9525"/>
-            <wp:docPr id="21" name="Picture 21" descr="C:\Users\Meidux\Desktop\3.bmp"/>
+          <wp:inline distT="0" distB="0" distL="0" distR="0" wp14:anchorId="48A6D31A" wp14:editId="42FD6263">
+            <wp:extent cx="5676191" cy="3923810"/>
+            <wp:effectExtent l="0" t="0" r="1270" b="635"/>
+            <wp:docPr id="27" name="Picture 27"/>
             <wp:cNvGraphicFramePr>
               <a:graphicFrameLocks xmlns:a="http://schemas.openxmlformats.org/drawingml/2006/main" noChangeAspect="1"/>
             </wp:cNvGraphicFramePr>
@@ -28431,36 +28397,23 @@
               <a:graphicData uri="http://schemas.openxmlformats.org/drawingml/2006/picture">
                 <pic:pic xmlns:pic="http://schemas.openxmlformats.org/drawingml/2006/picture">
                   <pic:nvPicPr>
-                    <pic:cNvPr id="0" name="Picture 3" descr="C:\Users\Meidux\Desktop\3.bmp"/>
-                    <pic:cNvPicPr>
-                      <a:picLocks noChangeAspect="1" noChangeArrowheads="1"/>
-                    </pic:cNvPicPr>
+                    <pic:cNvPr id="0" name=""/>
+                    <pic:cNvPicPr/>
                   </pic:nvPicPr>
                   <pic:blipFill>
-                    <a:blip r:embed="rId11">
-                      <a:extLst>
-                        <a:ext uri="{28A0092B-C50C-407E-A947-70E740481C1C}">
-                          <a14:useLocalDpi xmlns:a14="http://schemas.microsoft.com/office/drawing/2010/main" val="0"/>
-                        </a:ext>
-                      </a:extLst>
-                    </a:blip>
-                    <a:srcRect/>
+                    <a:blip r:embed="rId32"/>
                     <a:stretch>
                       <a:fillRect/>
                     </a:stretch>
                   </pic:blipFill>
-                  <pic:spPr bwMode="auto">
+                  <pic:spPr>
                     <a:xfrm>
                       <a:off x="0" y="0"/>
-                      <a:ext cx="6191250" cy="4010025"/>
+                      <a:ext cx="5676191" cy="3923810"/>
                     </a:xfrm>
                     <a:prstGeom prst="rect">
                       <a:avLst/>
                     </a:prstGeom>
-                    <a:noFill/>
-                    <a:ln>
-                      <a:noFill/>
-                    </a:ln>
                   </pic:spPr>
                 </pic:pic>
               </a:graphicData>
@@ -28468,17 +28421,16 @@
           </wp:inline>
         </w:drawing>
       </w:r>
-      <w:bookmarkEnd w:id="31"/>
     </w:p>
     <w:p>
       <w:pPr>
         <w:pStyle w:val="Heading3"/>
       </w:pPr>
-      <w:bookmarkStart w:id="32" w:name="_Toc401659605"/>
+      <w:bookmarkStart w:id="31" w:name="_Toc401659605"/>
       <w:r>
         <w:t>Prekių nuotraukų atvaizdavimas sąrašuose.</w:t>
       </w:r>
-      <w:bookmarkEnd w:id="32"/>
+      <w:bookmarkEnd w:id="31"/>
     </w:p>
     <w:p>
       <w:r>
@@ -28487,10 +28439,10 @@
           <w:lang w:val="en-US" w:eastAsia="en-US" w:bidi="ar-SA"/>
         </w:rPr>
         <w:drawing>
-          <wp:inline distT="0" distB="0" distL="0" distR="0" wp14:anchorId="1809899A" wp14:editId="40F089F3">
-            <wp:extent cx="6191250" cy="4714875"/>
-            <wp:effectExtent l="0" t="0" r="0" b="9525"/>
-            <wp:docPr id="22" name="Picture 22" descr="C:\Users\Meidux\Desktop\4.bmp"/>
+          <wp:inline distT="0" distB="0" distL="0" distR="0" wp14:anchorId="04AF8FE4" wp14:editId="5E2FDF64">
+            <wp:extent cx="6142858" cy="4723810"/>
+            <wp:effectExtent l="0" t="0" r="0" b="635"/>
+            <wp:docPr id="31" name="Picture 31"/>
             <wp:cNvGraphicFramePr>
               <a:graphicFrameLocks xmlns:a="http://schemas.openxmlformats.org/drawingml/2006/main" noChangeAspect="1"/>
             </wp:cNvGraphicFramePr>
@@ -28498,36 +28450,23 @@
               <a:graphicData uri="http://schemas.openxmlformats.org/drawingml/2006/picture">
                 <pic:pic xmlns:pic="http://schemas.openxmlformats.org/drawingml/2006/picture">
                   <pic:nvPicPr>
-                    <pic:cNvPr id="0" name="Picture 4" descr="C:\Users\Meidux\Desktop\4.bmp"/>
-                    <pic:cNvPicPr>
-                      <a:picLocks noChangeAspect="1" noChangeArrowheads="1"/>
-                    </pic:cNvPicPr>
+                    <pic:cNvPr id="0" name=""/>
+                    <pic:cNvPicPr/>
                   </pic:nvPicPr>
                   <pic:blipFill>
-                    <a:blip r:embed="rId32">
-                      <a:extLst>
-                        <a:ext uri="{28A0092B-C50C-407E-A947-70E740481C1C}">
-                          <a14:useLocalDpi xmlns:a14="http://schemas.microsoft.com/office/drawing/2010/main" val="0"/>
-                        </a:ext>
-                      </a:extLst>
-                    </a:blip>
-                    <a:srcRect/>
+                    <a:blip r:embed="rId33"/>
                     <a:stretch>
                       <a:fillRect/>
                     </a:stretch>
                   </pic:blipFill>
-                  <pic:spPr bwMode="auto">
+                  <pic:spPr>
                     <a:xfrm>
                       <a:off x="0" y="0"/>
-                      <a:ext cx="6191250" cy="4714875"/>
+                      <a:ext cx="6142858" cy="4723810"/>
                     </a:xfrm>
                     <a:prstGeom prst="rect">
                       <a:avLst/>
                     </a:prstGeom>
-                    <a:noFill/>
-                    <a:ln>
-                      <a:noFill/>
-                    </a:ln>
                   </pic:spPr>
                 </pic:pic>
               </a:graphicData>
@@ -28537,7 +28476,7 @@
       </w:r>
     </w:p>
     <w:sectPr>
-      <w:footerReference w:type="first" r:id="rId33"/>
+      <w:footerReference w:type="first" r:id="rId34"/>
       <w:pgSz w:w="11906" w:h="16838"/>
       <w:pgMar w:top="1020" w:right="1020" w:bottom="1020" w:left="1134" w:header="720" w:footer="720" w:gutter="0"/>
       <w:cols w:space="720"/>
@@ -28600,7 +28539,7 @@
           <w:rPr>
             <w:noProof/>
           </w:rPr>
-          <w:t>9</w:t>
+          <w:t>17</w:t>
         </w:r>
         <w:r>
           <w:rPr>
@@ -30084,7 +30023,7 @@
 </file>
 
 <file path=customXml/itemProps1.xml><?xml version="1.0" encoding="utf-8"?>
-<ds:datastoreItem xmlns:ds="http://schemas.openxmlformats.org/officeDocument/2006/customXml" ds:itemID="{B006507C-7DB1-4025-9372-8D10D5CB002E}">
+<ds:datastoreItem xmlns:ds="http://schemas.openxmlformats.org/officeDocument/2006/customXml" ds:itemID="{83120E94-67D1-446A-AE9B-CB7182D7168A}">
   <ds:schemaRefs>
     <ds:schemaRef ds:uri="http://schemas.openxmlformats.org/officeDocument/2006/bibliography"/>
   </ds:schemaRefs>

</xml_diff>

<commit_message>
Atnaujinta ataskaita, visi turim pataisyti savo dalis
</commit_message>
<xml_diff>
--- a/Marius Krajauskas IFAi-2.docx
+++ b/Marius Krajauskas IFAi-2.docx
@@ -2810,40 +2810,8 @@
           <w:szCs w:val="21"/>
           <w:lang w:val="en-US" w:bidi="ar-SA"/>
         </w:rPr>
-        <w:t>Pagrindinis administratorius. – Turi visas teises.</w:t>
+        <w:t xml:space="preserve">Administratorius – </w:t>
       </w:r>
-    </w:p>
-    <w:p>
-      <w:pPr>
-        <w:widowControl/>
-        <w:suppressAutoHyphens w:val="0"/>
-        <w:autoSpaceDE w:val="0"/>
-        <w:adjustRightInd w:val="0"/>
-        <w:textAlignment w:val="auto"/>
-        <w:rPr>
-          <w:rFonts w:ascii="TimesNewRomanPSMT" w:hAnsi="TimesNewRomanPSMT" w:cs="TimesNewRomanPSMT"/>
-          <w:kern w:val="0"/>
-          <w:sz w:val="21"/>
-          <w:szCs w:val="21"/>
-          <w:lang w:val="en-US" w:bidi="ar-SA"/>
-        </w:rPr>
-      </w:pPr>
-    </w:p>
-    <w:p>
-      <w:pPr>
-        <w:widowControl/>
-        <w:suppressAutoHyphens w:val="0"/>
-        <w:autoSpaceDE w:val="0"/>
-        <w:adjustRightInd w:val="0"/>
-        <w:textAlignment w:val="auto"/>
-        <w:rPr>
-          <w:rFonts w:ascii="TimesNewRomanPSMT" w:hAnsi="TimesNewRomanPSMT" w:cs="TimesNewRomanPSMT"/>
-          <w:kern w:val="0"/>
-          <w:sz w:val="21"/>
-          <w:szCs w:val="21"/>
-          <w:lang w:val="en-US" w:bidi="ar-SA"/>
-        </w:rPr>
-      </w:pPr>
       <w:r>
         <w:rPr>
           <w:rFonts w:ascii="TimesNewRomanPSMT" w:hAnsi="TimesNewRomanPSMT" w:cs="TimesNewRomanPSMT"/>
@@ -2852,7 +2820,17 @@
           <w:szCs w:val="21"/>
           <w:lang w:val="en-US" w:bidi="ar-SA"/>
         </w:rPr>
-        <w:t>Administratorius – Gali įvedinėti, redaguoti prekes, keisti užsakymų būsenas.</w:t>
+        <w:t>Turi visas teises</w:t>
+      </w:r>
+      <w:r>
+        <w:rPr>
+          <w:rFonts w:ascii="TimesNewRomanPSMT" w:hAnsi="TimesNewRomanPSMT" w:cs="TimesNewRomanPSMT"/>
+          <w:kern w:val="0"/>
+          <w:sz w:val="21"/>
+          <w:szCs w:val="21"/>
+          <w:lang w:val="en-US" w:bidi="ar-SA"/>
+        </w:rPr>
+        <w:t>.</w:t>
       </w:r>
     </w:p>
     <w:p>
@@ -4402,16 +4380,21 @@
     </w:p>
     <w:p/>
     <w:p>
+      <w:pPr>
+        <w:rPr>
+          <w:b/>
+        </w:rPr>
+      </w:pPr>
       <w:r>
         <w:rPr>
           <w:noProof/>
           <w:lang w:val="en-US" w:eastAsia="en-US" w:bidi="ar-SA"/>
         </w:rPr>
         <w:drawing>
-          <wp:inline distT="0" distB="0" distL="0" distR="0" wp14:anchorId="06A0B25C" wp14:editId="3131DEC2">
-            <wp:extent cx="6192520" cy="2054225"/>
-            <wp:effectExtent l="0" t="0" r="0" b="3175"/>
-            <wp:docPr id="2" name="Picture 2"/>
+          <wp:inline distT="0" distB="0" distL="0" distR="0" wp14:anchorId="0EEE129A" wp14:editId="0058D25D">
+            <wp:extent cx="6192520" cy="2072005"/>
+            <wp:effectExtent l="0" t="0" r="0" b="4445"/>
+            <wp:docPr id="19" name="Picture 19"/>
             <wp:cNvGraphicFramePr>
               <a:graphicFrameLocks xmlns:a="http://schemas.openxmlformats.org/drawingml/2006/main" noChangeAspect="1"/>
             </wp:cNvGraphicFramePr>
@@ -4431,7 +4414,7 @@
                   <pic:spPr>
                     <a:xfrm>
                       <a:off x="0" y="0"/>
-                      <a:ext cx="6192520" cy="2054225"/>
+                      <a:ext cx="6192520" cy="2072005"/>
                     </a:xfrm>
                     <a:prstGeom prst="rect">
                       <a:avLst/>
@@ -4468,37 +4451,143 @@
         <w:ind w:left="2160" w:firstLine="720"/>
         <w:jc w:val="right"/>
       </w:pPr>
+    </w:p>
+    <w:p>
+      <w:pPr>
+        <w:ind w:left="2160" w:firstLine="720"/>
+        <w:jc w:val="right"/>
+      </w:pPr>
+    </w:p>
+    <w:p>
+      <w:pPr>
+        <w:ind w:left="2160" w:firstLine="720"/>
+        <w:jc w:val="right"/>
+      </w:pPr>
+    </w:p>
+    <w:p>
+      <w:pPr>
+        <w:ind w:left="2160" w:firstLine="720"/>
+        <w:jc w:val="right"/>
+      </w:pPr>
+    </w:p>
+    <w:p>
+      <w:pPr>
+        <w:ind w:left="2160" w:firstLine="720"/>
+        <w:jc w:val="right"/>
+      </w:pPr>
+    </w:p>
+    <w:p>
+      <w:pPr>
+        <w:ind w:left="2160" w:firstLine="720"/>
+        <w:jc w:val="right"/>
+      </w:pPr>
+    </w:p>
+    <w:p>
+      <w:pPr>
+        <w:widowControl/>
+        <w:suppressAutoHyphens w:val="0"/>
+        <w:autoSpaceDN/>
+        <w:spacing w:after="160" w:line="259" w:lineRule="auto"/>
+        <w:textAlignment w:val="auto"/>
+      </w:pPr>
       <w:r>
-        <w:rPr>
-          <w:noProof/>
-        </w:rPr>
-        <w:lastRenderedPageBreak/>
-        <w:pict>
-          <v:shapetype id="_x0000_t75" coordsize="21600,21600" o:spt="75" o:preferrelative="t" path="m@4@5l@4@11@9@11@9@5xe" filled="f" stroked="f">
-            <v:stroke joinstyle="miter"/>
-            <v:formulas>
-              <v:f eqn="if lineDrawn pixelLineWidth 0"/>
-              <v:f eqn="sum @0 1 0"/>
-              <v:f eqn="sum 0 0 @1"/>
-              <v:f eqn="prod @2 1 2"/>
-              <v:f eqn="prod @3 21600 pixelWidth"/>
-              <v:f eqn="prod @3 21600 pixelHeight"/>
-              <v:f eqn="sum @0 0 1"/>
-              <v:f eqn="prod @6 1 2"/>
-              <v:f eqn="prod @7 21600 pixelWidth"/>
-              <v:f eqn="sum @8 21600 0"/>
-              <v:f eqn="prod @7 21600 pixelHeight"/>
-              <v:f eqn="sum @10 21600 0"/>
-            </v:formulas>
-            <v:path o:extrusionok="f" gradientshapeok="t" o:connecttype="rect"/>
-            <o:lock v:ext="edit" aspectratio="t"/>
-          </v:shapetype>
-          <v:shape id="_x0000_s1028" type="#_x0000_t75" style="position:absolute;left:0;text-align:left;margin-left:3344.4pt;margin-top:0;width:237pt;height:738.75pt;z-index:251659264;mso-position-horizontal:right;mso-position-horizontal-relative:margin;mso-position-vertical:bottom;mso-position-vertical-relative:margin;mso-width-relative:page;mso-height-relative:page">
-            <v:imagedata r:id="rId12" o:title="Panaudojimo atvejų diagrama"/>
-            <w10:wrap type="square" anchorx="margin" anchory="margin"/>
-          </v:shape>
-        </w:pict>
+        <w:br w:type="page"/>
       </w:r>
+    </w:p>
+    <w:p>
+      <w:pPr>
+        <w:ind w:left="2160" w:firstLine="720"/>
+      </w:pPr>
+    </w:p>
+    <w:p>
+      <w:pPr>
+        <w:ind w:left="2160" w:firstLine="720"/>
+      </w:pPr>
+    </w:p>
+    <w:p>
+      <w:pPr>
+        <w:ind w:left="2160" w:firstLine="720"/>
+      </w:pPr>
+    </w:p>
+    <w:p>
+      <w:pPr>
+        <w:ind w:left="2160" w:firstLine="720"/>
+      </w:pPr>
+    </w:p>
+    <w:p>
+      <w:pPr>
+        <w:ind w:left="2160" w:firstLine="720"/>
+      </w:pPr>
+    </w:p>
+    <w:p>
+      <w:pPr>
+        <w:ind w:left="2160" w:firstLine="720"/>
+      </w:pPr>
+    </w:p>
+    <w:p>
+      <w:pPr>
+        <w:ind w:left="2160" w:firstLine="720"/>
+      </w:pPr>
+    </w:p>
+    <w:p>
+      <w:pPr>
+        <w:ind w:left="2160" w:firstLine="720"/>
+      </w:pPr>
+    </w:p>
+    <w:p>
+      <w:pPr>
+        <w:ind w:left="2160" w:firstLine="720"/>
+      </w:pPr>
+    </w:p>
+    <w:p>
+      <w:pPr>
+        <w:ind w:left="2160" w:firstLine="720"/>
+      </w:pPr>
+    </w:p>
+    <w:p>
+      <w:pPr>
+        <w:ind w:left="2160" w:firstLine="720"/>
+      </w:pPr>
+    </w:p>
+    <w:p>
+      <w:pPr>
+        <w:ind w:left="2160" w:firstLine="720"/>
+      </w:pPr>
+    </w:p>
+    <w:p>
+      <w:pPr>
+        <w:ind w:left="2160" w:firstLine="720"/>
+      </w:pPr>
+    </w:p>
+    <w:p>
+      <w:pPr>
+        <w:ind w:left="2160" w:firstLine="720"/>
+      </w:pPr>
+    </w:p>
+    <w:p>
+      <w:pPr>
+        <w:ind w:left="2160" w:firstLine="720"/>
+      </w:pPr>
+    </w:p>
+    <w:p>
+      <w:pPr>
+        <w:ind w:left="2160" w:firstLine="720"/>
+      </w:pPr>
+    </w:p>
+    <w:p>
+      <w:pPr>
+        <w:ind w:left="2160" w:firstLine="720"/>
+      </w:pPr>
+    </w:p>
+    <w:p>
+      <w:pPr>
+        <w:ind w:left="2160" w:firstLine="720"/>
+      </w:pPr>
+    </w:p>
+    <w:p>
+      <w:pPr>
+        <w:ind w:left="2160" w:firstLine="720"/>
+      </w:pPr>
       <w:r>
         <w:t>Pav. 2 Panaudojimo atvejų diagrama</w:t>
       </w:r>
@@ -4513,6 +4602,61 @@
       </w:pPr>
       <w:r>
         <w:br w:type="page"/>
+      </w:r>
+      <w:r>
+        <w:rPr>
+          <w:noProof/>
+          <w:lang w:val="en-US" w:eastAsia="en-US" w:bidi="ar-SA"/>
+        </w:rPr>
+        <w:drawing>
+          <wp:anchor distT="0" distB="0" distL="114300" distR="114300" simplePos="0" relativeHeight="251668480" behindDoc="0" locked="0" layoutInCell="1" allowOverlap="1">
+            <wp:simplePos x="718457" y="648119"/>
+            <wp:positionH relativeFrom="margin">
+              <wp:align>left</wp:align>
+            </wp:positionH>
+            <wp:positionV relativeFrom="margin">
+              <wp:align>center</wp:align>
+            </wp:positionV>
+            <wp:extent cx="3778250" cy="9396730"/>
+            <wp:effectExtent l="0" t="0" r="0" b="0"/>
+            <wp:wrapSquare wrapText="bothSides"/>
+            <wp:docPr id="1073741827" name="Picture 1073741827"/>
+            <wp:cNvGraphicFramePr>
+              <a:graphicFrameLocks xmlns:a="http://schemas.openxmlformats.org/drawingml/2006/main" noChangeAspect="1"/>
+            </wp:cNvGraphicFramePr>
+            <a:graphic xmlns:a="http://schemas.openxmlformats.org/drawingml/2006/main">
+              <a:graphicData uri="http://schemas.openxmlformats.org/drawingml/2006/picture">
+                <pic:pic xmlns:pic="http://schemas.openxmlformats.org/drawingml/2006/picture">
+                  <pic:nvPicPr>
+                    <pic:cNvPr id="1" name=""/>
+                    <pic:cNvPicPr/>
+                  </pic:nvPicPr>
+                  <pic:blipFill>
+                    <a:blip r:embed="rId12">
+                      <a:extLst>
+                        <a:ext uri="{28A0092B-C50C-407E-A947-70E740481C1C}">
+                          <a14:useLocalDpi xmlns:a14="http://schemas.microsoft.com/office/drawing/2010/main" val="0"/>
+                        </a:ext>
+                      </a:extLst>
+                    </a:blip>
+                    <a:stretch>
+                      <a:fillRect/>
+                    </a:stretch>
+                  </pic:blipFill>
+                  <pic:spPr>
+                    <a:xfrm>
+                      <a:off x="0" y="0"/>
+                      <a:ext cx="3778250" cy="9396730"/>
+                    </a:xfrm>
+                    <a:prstGeom prst="rect">
+                      <a:avLst/>
+                    </a:prstGeom>
+                  </pic:spPr>
+                </pic:pic>
+              </a:graphicData>
+            </a:graphic>
+          </wp:anchor>
+        </w:drawing>
       </w:r>
     </w:p>
     <w:p>
@@ -4559,8 +4703,8 @@
         <w:tblLook w:val="04A0" w:firstRow="1" w:lastRow="0" w:firstColumn="1" w:lastColumn="0" w:noHBand="0" w:noVBand="1"/>
       </w:tblPr>
       <w:tblGrid>
-        <w:gridCol w:w="3059"/>
-        <w:gridCol w:w="6677"/>
+        <w:gridCol w:w="3076"/>
+        <w:gridCol w:w="6660"/>
       </w:tblGrid>
       <w:tr>
         <w:trPr>
@@ -5005,7 +5149,7 @@
                 <w:szCs w:val="20"/>
                 <w:lang w:val="en-US" w:eastAsia="en-US" w:bidi="ar-SA"/>
               </w:rPr>
-              <w:t>Administratorius, Pagrindinis administratorius</w:t>
+              <w:t>Administratorius</w:t>
             </w:r>
           </w:p>
         </w:tc>
@@ -5296,7 +5440,17 @@
                 <w:szCs w:val="20"/>
                 <w:lang w:val="en-US" w:eastAsia="en-US" w:bidi="ar-SA"/>
               </w:rPr>
-              <w:t>Sistemos administratorius gavęs pavedimą nustato užsakymo būseną į apmokėtą</w:t>
+              <w:t xml:space="preserve">Sistemos administratorius gavęs pavedimą nustato užsakymo būseną į </w:t>
+            </w:r>
+            <w:r>
+              <w:rPr>
+                <w:rFonts w:ascii="Arial" w:eastAsia="Times New Roman" w:hAnsi="Arial" w:cs="Arial"/>
+                <w:kern w:val="0"/>
+                <w:sz w:val="20"/>
+                <w:szCs w:val="20"/>
+                <w:lang w:val="en-US" w:eastAsia="en-US" w:bidi="ar-SA"/>
+              </w:rPr>
+              <w:t>vykdoma</w:t>
             </w:r>
           </w:p>
         </w:tc>
@@ -5486,7 +5640,7 @@
                 <w:szCs w:val="20"/>
                 <w:lang w:val="en-US" w:eastAsia="en-US" w:bidi="ar-SA"/>
               </w:rPr>
-              <w:t>Užsakymo vykdymas patvirtinamas/ užsakymas laukia vėluojančio apmokėjimo</w:t>
+              <w:t>Užsakymo vykdymas patvirtinamas</w:t>
             </w:r>
           </w:p>
         </w:tc>
@@ -5510,8 +5664,8 @@
         <w:tblLook w:val="04A0" w:firstRow="1" w:lastRow="0" w:firstColumn="1" w:lastColumn="0" w:noHBand="0" w:noVBand="1"/>
       </w:tblPr>
       <w:tblGrid>
-        <w:gridCol w:w="5264"/>
-        <w:gridCol w:w="4472"/>
+        <w:gridCol w:w="4582"/>
+        <w:gridCol w:w="5154"/>
       </w:tblGrid>
       <w:tr>
         <w:trPr>
@@ -5707,7 +5861,7 @@
                 <w:szCs w:val="20"/>
                 <w:lang w:val="en-US" w:eastAsia="en-US" w:bidi="ar-SA"/>
               </w:rPr>
-              <w:t>Pašalinti neapmokėtą užsakymą</w:t>
+              <w:t>Pašalinti užsakymą</w:t>
             </w:r>
           </w:p>
         </w:tc>
@@ -5862,6 +6016,16 @@
               </w:rPr>
               <w:t>laiku negautas kliento apmokėjimas</w:t>
             </w:r>
+            <w:r>
+              <w:rPr>
+                <w:rFonts w:ascii="Arial" w:eastAsia="Times New Roman" w:hAnsi="Arial" w:cs="Arial"/>
+                <w:kern w:val="0"/>
+                <w:sz w:val="20"/>
+                <w:szCs w:val="20"/>
+                <w:lang w:val="en-US" w:eastAsia="en-US" w:bidi="ar-SA"/>
+              </w:rPr>
+              <w:t xml:space="preserve"> arba klientas atsisako užsakymo</w:t>
+            </w:r>
           </w:p>
         </w:tc>
       </w:tr>
@@ -5957,7 +6121,7 @@
                 <w:szCs w:val="20"/>
                 <w:lang w:val="en-US" w:eastAsia="en-US" w:bidi="ar-SA"/>
               </w:rPr>
-              <w:t>Administratorius, Pagrindinis administratorius</w:t>
+              <w:t>Administratorius</w:t>
             </w:r>
           </w:p>
         </w:tc>
@@ -6922,7 +7086,7 @@
                 <w:szCs w:val="20"/>
                 <w:lang w:val="en-US" w:eastAsia="en-US" w:bidi="ar-SA"/>
               </w:rPr>
-              <w:t>Administratorius, Pagrindinis administratorius</w:t>
+              <w:t>Administratorius</w:t>
             </w:r>
           </w:p>
         </w:tc>
@@ -7864,7 +8028,7 @@
                 <w:szCs w:val="20"/>
                 <w:lang w:val="en-US" w:eastAsia="en-US" w:bidi="ar-SA"/>
               </w:rPr>
-              <w:t>Pagrindinis administratorius</w:t>
+              <w:t>Administratorius</w:t>
             </w:r>
           </w:p>
         </w:tc>
@@ -27620,9 +27784,9 @@
           <w:lang w:val="en-US" w:eastAsia="en-US" w:bidi="ar-SA"/>
         </w:rPr>
         <w:drawing>
-          <wp:inline distT="0" distB="0" distL="0" distR="0" wp14:anchorId="1E896063" wp14:editId="174383AB">
-            <wp:extent cx="5038725" cy="2686050"/>
-            <wp:effectExtent l="0" t="0" r="9525" b="0"/>
+          <wp:inline distT="0" distB="0" distL="0" distR="0" wp14:anchorId="4AA30DB7" wp14:editId="60706209">
+            <wp:extent cx="6192520" cy="2483485"/>
+            <wp:effectExtent l="0" t="0" r="0" b="0"/>
             <wp:docPr id="1" name="Picture 1"/>
             <wp:cNvGraphicFramePr>
               <a:graphicFrameLocks xmlns:a="http://schemas.openxmlformats.org/drawingml/2006/main" noChangeAspect="1"/>
@@ -27643,7 +27807,7 @@
                   <pic:spPr>
                     <a:xfrm>
                       <a:off x="0" y="0"/>
-                      <a:ext cx="5038725" cy="2686050"/>
+                      <a:ext cx="6192520" cy="2483485"/>
                     </a:xfrm>
                     <a:prstGeom prst="rect">
                       <a:avLst/>
@@ -27674,10 +27838,10 @@
           <w:lang w:val="en-US" w:eastAsia="en-US" w:bidi="ar-SA"/>
         </w:rPr>
         <w:drawing>
-          <wp:inline distT="0" distB="0" distL="0" distR="0" wp14:anchorId="141EF876" wp14:editId="032E8955">
-            <wp:extent cx="4514850" cy="2524125"/>
-            <wp:effectExtent l="0" t="0" r="0" b="9525"/>
-            <wp:docPr id="5" name="Picture 5"/>
+          <wp:inline distT="0" distB="0" distL="0" distR="0" wp14:anchorId="24B96B5B" wp14:editId="6248228E">
+            <wp:extent cx="6192520" cy="2416810"/>
+            <wp:effectExtent l="0" t="0" r="0" b="2540"/>
+            <wp:docPr id="2" name="Picture 2"/>
             <wp:cNvGraphicFramePr>
               <a:graphicFrameLocks xmlns:a="http://schemas.openxmlformats.org/drawingml/2006/main" noChangeAspect="1"/>
             </wp:cNvGraphicFramePr>
@@ -27697,7 +27861,7 @@
                   <pic:spPr>
                     <a:xfrm>
                       <a:off x="0" y="0"/>
-                      <a:ext cx="4514850" cy="2524125"/>
+                      <a:ext cx="6192520" cy="2416810"/>
                     </a:xfrm>
                     <a:prstGeom prst="rect">
                       <a:avLst/>
@@ -27727,10 +27891,10 @@
           <w:lang w:val="en-US" w:eastAsia="en-US" w:bidi="ar-SA"/>
         </w:rPr>
         <w:drawing>
-          <wp:inline distT="0" distB="0" distL="0" distR="0" wp14:anchorId="2B5739C7" wp14:editId="4C504E1A">
-            <wp:extent cx="4286250" cy="2752725"/>
-            <wp:effectExtent l="0" t="0" r="0" b="9525"/>
-            <wp:docPr id="6" name="Picture 6"/>
+          <wp:inline distT="0" distB="0" distL="0" distR="0" wp14:anchorId="3A57D548" wp14:editId="169C4549">
+            <wp:extent cx="6192520" cy="2643505"/>
+            <wp:effectExtent l="0" t="0" r="0" b="4445"/>
+            <wp:docPr id="28" name="Picture 28"/>
             <wp:cNvGraphicFramePr>
               <a:graphicFrameLocks xmlns:a="http://schemas.openxmlformats.org/drawingml/2006/main" noChangeAspect="1"/>
             </wp:cNvGraphicFramePr>
@@ -27750,7 +27914,7 @@
                   <pic:spPr>
                     <a:xfrm>
                       <a:off x="0" y="0"/>
-                      <a:ext cx="4286250" cy="2752725"/>
+                      <a:ext cx="6192520" cy="2643505"/>
                     </a:xfrm>
                     <a:prstGeom prst="rect">
                       <a:avLst/>
@@ -27791,10 +27955,10 @@
           <w:lang w:val="en-US" w:eastAsia="en-US" w:bidi="ar-SA"/>
         </w:rPr>
         <w:drawing>
-          <wp:inline distT="0" distB="0" distL="0" distR="0" wp14:anchorId="3FD11EE0" wp14:editId="549A52A3">
-            <wp:extent cx="5267325" cy="2638425"/>
-            <wp:effectExtent l="0" t="0" r="9525" b="9525"/>
-            <wp:docPr id="7" name="Picture 7"/>
+          <wp:inline distT="0" distB="0" distL="0" distR="0" wp14:anchorId="185A597D" wp14:editId="7532A099">
+            <wp:extent cx="6192520" cy="2352675"/>
+            <wp:effectExtent l="0" t="0" r="0" b="9525"/>
+            <wp:docPr id="1073741824" name="Picture 1073741824"/>
             <wp:cNvGraphicFramePr>
               <a:graphicFrameLocks xmlns:a="http://schemas.openxmlformats.org/drawingml/2006/main" noChangeAspect="1"/>
             </wp:cNvGraphicFramePr>
@@ -27814,7 +27978,7 @@
                   <pic:spPr>
                     <a:xfrm>
                       <a:off x="0" y="0"/>
-                      <a:ext cx="5267325" cy="2638425"/>
+                      <a:ext cx="6192520" cy="2352675"/>
                     </a:xfrm>
                     <a:prstGeom prst="rect">
                       <a:avLst/>
@@ -28703,7 +28867,12 @@
         <w:jc w:val="center"/>
       </w:pPr>
       <w:r>
-        <w:t>Pakeisti vartotojo teises ir pašalinti vartotoją gali tik pagrindinis administratorius.</w:t>
+        <w:t>Pakeisti vartotojo teises ir paša</w:t>
+      </w:r>
+      <w:bookmarkStart w:id="32" w:name="_GoBack"/>
+      <w:bookmarkEnd w:id="32"/>
+      <w:r>
+        <w:t>linti vartotoją gali tik administratorius.</w:t>
       </w:r>
     </w:p>
     <w:p>
@@ -28989,13 +29158,7 @@
                         <w:rPr>
                           <w:sz w:val="14"/>
                         </w:rPr>
-                        <w:t xml:space="preserve">  </w:t>
-                      </w:r>
-                      <w:r>
-                        <w:rPr>
-                          <w:sz w:val="14"/>
-                        </w:rPr>
-                        <w:t>Puslapiavimas</w:t>
+                        <w:t xml:space="preserve">  Puslapiavimas</w:t>
                       </w:r>
                     </w:p>
                   </w:txbxContent>
@@ -30303,8 +30466,6 @@
           </wp:inline>
         </w:drawing>
       </w:r>
-      <w:bookmarkStart w:id="32" w:name="_GoBack"/>
-      <w:bookmarkEnd w:id="32"/>
     </w:p>
     <w:p>
       <w:pPr>
@@ -30421,7 +30582,7 @@
           <w:rPr>
             <w:noProof/>
           </w:rPr>
-          <w:t>26</w:t>
+          <w:t>12</w:t>
         </w:r>
         <w:r>
           <w:rPr>
@@ -31961,7 +32122,7 @@
 </file>
 
 <file path=customXml/itemProps1.xml><?xml version="1.0" encoding="utf-8"?>
-<ds:datastoreItem xmlns:ds="http://schemas.openxmlformats.org/officeDocument/2006/customXml" ds:itemID="{DA88C6DB-B82F-4414-9C37-1484BDBD883B}">
+<ds:datastoreItem xmlns:ds="http://schemas.openxmlformats.org/officeDocument/2006/customXml" ds:itemID="{1D40C857-80DF-4FD9-B66D-80DA4B889A7D}">
   <ds:schemaRefs>
     <ds:schemaRef ds:uri="http://schemas.openxmlformats.org/officeDocument/2006/bibliography"/>
   </ds:schemaRefs>

</xml_diff>